<commit_message>
edited lipreading word doc
</commit_message>
<xml_diff>
--- a/Project Lip Reading Diverse Testing 1.docx
+++ b/Project Lip Reading Diverse Testing 1.docx
@@ -789,23 +789,149 @@
         <w:jc w:val="both"/>
         <w:rPr>
           <w:rFonts w:ascii="Times New Roman" w:hAnsi="Times New Roman" w:cs="Times New Roman"/>
-          <w:b/>
-          <w:bCs/>
-          <w:spacing w:val="2"/>
-          <w:sz w:val="28"/>
-          <w:szCs w:val="28"/>
-        </w:rPr>
-      </w:pPr>
-      <w:r>
-        <w:rPr>
-          <w:rFonts w:ascii="Times New Roman" w:hAnsi="Times New Roman" w:cs="Times New Roman"/>
-          <w:b/>
-          <w:bCs/>
+          <w:spacing w:val="2"/>
+          <w:sz w:val="28"/>
+          <w:szCs w:val="28"/>
+        </w:rPr>
+      </w:pPr>
+      <w:r>
+        <w:rPr>
+          <w:rFonts w:ascii="Times New Roman" w:hAnsi="Times New Roman" w:cs="Times New Roman"/>
           <w:spacing w:val="2"/>
           <w:sz w:val="28"/>
           <w:szCs w:val="28"/>
         </w:rPr>
         <w:lastRenderedPageBreak/>
+        <w:t>L</w:t>
+      </w:r>
+      <w:r>
+        <w:rPr>
+          <w:rFonts w:ascii="Times New Roman" w:hAnsi="Times New Roman" w:cs="Times New Roman"/>
+          <w:spacing w:val="2"/>
+          <w:sz w:val="28"/>
+          <w:szCs w:val="28"/>
+        </w:rPr>
+        <w:t>RW</w:t>
+      </w:r>
+      <w:r>
+        <w:rPr>
+          <w:rFonts w:ascii="Times New Roman" w:hAnsi="Times New Roman" w:cs="Times New Roman"/>
+          <w:spacing w:val="2"/>
+          <w:sz w:val="28"/>
+          <w:szCs w:val="28"/>
+        </w:rPr>
+        <w:t xml:space="preserve"> has been the dataset that is treated as the benchmarks by majority of paper.</w:t>
+      </w:r>
+    </w:p>
+    <w:p>
+      <w:pPr>
+        <w:spacing w:line="312" w:lineRule="auto"/>
+        <w:jc w:val="both"/>
+        <w:rPr>
+          <w:rFonts w:ascii="Times New Roman" w:hAnsi="Times New Roman" w:cs="Times New Roman"/>
+          <w:spacing w:val="2"/>
+          <w:sz w:val="28"/>
+          <w:szCs w:val="28"/>
+        </w:rPr>
+      </w:pPr>
+      <w:r>
+        <w:rPr>
+          <w:rFonts w:ascii="Times New Roman" w:hAnsi="Times New Roman" w:cs="Times New Roman"/>
+          <w:spacing w:val="2"/>
+          <w:sz w:val="28"/>
+          <w:szCs w:val="28"/>
+        </w:rPr>
+        <w:t xml:space="preserve">Our approach for this diverse testing is evaluating the model </w:t>
+      </w:r>
+      <w:r>
+        <w:rPr>
+          <w:rFonts w:ascii="Times New Roman" w:hAnsi="Times New Roman" w:cs="Times New Roman"/>
+          <w:spacing w:val="2"/>
+          <w:sz w:val="28"/>
+          <w:szCs w:val="28"/>
+        </w:rPr>
+        <w:t>(</w:t>
+      </w:r>
+      <w:r>
+        <w:rPr>
+          <w:rFonts w:ascii="Times New Roman" w:hAnsi="Times New Roman" w:cs="Times New Roman"/>
+          <w:spacing w:val="2"/>
+          <w:sz w:val="28"/>
+          <w:szCs w:val="28"/>
+        </w:rPr>
+        <w:t>that is</w:t>
+      </w:r>
+      <w:r>
+        <w:rPr>
+          <w:rFonts w:ascii="Times New Roman" w:hAnsi="Times New Roman" w:cs="Times New Roman"/>
+          <w:spacing w:val="2"/>
+          <w:sz w:val="28"/>
+          <w:szCs w:val="28"/>
+        </w:rPr>
+        <w:t xml:space="preserve"> tried and tested</w:t>
+      </w:r>
+      <w:r>
+        <w:rPr>
+          <w:rFonts w:ascii="Times New Roman" w:hAnsi="Times New Roman" w:cs="Times New Roman"/>
+          <w:spacing w:val="2"/>
+          <w:sz w:val="28"/>
+          <w:szCs w:val="28"/>
+        </w:rPr>
+        <w:t xml:space="preserve"> on English</w:t>
+      </w:r>
+      <w:r>
+        <w:rPr>
+          <w:rFonts w:ascii="Times New Roman" w:hAnsi="Times New Roman" w:cs="Times New Roman"/>
+          <w:spacing w:val="2"/>
+          <w:sz w:val="28"/>
+          <w:szCs w:val="28"/>
+        </w:rPr>
+        <w:t>)</w:t>
+      </w:r>
+      <w:r>
+        <w:rPr>
+          <w:rFonts w:ascii="Times New Roman" w:hAnsi="Times New Roman" w:cs="Times New Roman"/>
+          <w:spacing w:val="2"/>
+          <w:sz w:val="28"/>
+          <w:szCs w:val="28"/>
+        </w:rPr>
+        <w:t xml:space="preserve"> and testing the accuracy on German dataset. </w:t>
+      </w:r>
+    </w:p>
+    <w:p>
+      <w:pPr>
+        <w:spacing w:line="312" w:lineRule="auto"/>
+        <w:jc w:val="both"/>
+        <w:rPr>
+          <w:rFonts w:ascii="Times New Roman" w:hAnsi="Times New Roman" w:cs="Times New Roman"/>
+          <w:spacing w:val="2"/>
+          <w:sz w:val="28"/>
+          <w:szCs w:val="28"/>
+        </w:rPr>
+      </w:pPr>
+    </w:p>
+    <w:p>
+      <w:pPr>
+        <w:spacing w:line="312" w:lineRule="auto"/>
+        <w:jc w:val="both"/>
+        <w:rPr>
+          <w:rFonts w:ascii="Times New Roman" w:hAnsi="Times New Roman" w:cs="Times New Roman"/>
+          <w:b/>
+          <w:bCs/>
+          <w:spacing w:val="2"/>
+          <w:sz w:val="28"/>
+          <w:szCs w:val="28"/>
+        </w:rPr>
+      </w:pPr>
+      <w:r>
+        <w:rPr>
+          <w:rFonts w:ascii="Times New Roman" w:hAnsi="Times New Roman" w:cs="Times New Roman"/>
+          <w:b/>
+          <w:bCs/>
+          <w:spacing w:val="2"/>
+          <w:sz w:val="28"/>
+          <w:szCs w:val="28"/>
+        </w:rPr>
         <w:t>2</w:t>
       </w:r>
       <w:r>
@@ -1214,6 +1340,7 @@
           <w:sz w:val="28"/>
           <w:szCs w:val="28"/>
         </w:rPr>
+        <w:lastRenderedPageBreak/>
         <w:t xml:space="preserve">The model that we are now utilizing in this study was released in 2022 and has an accuracy of 93.4 percent on the LRW dataset, which is 4.6 percent better than the performance of the previous state-of-the-art </w:t>
       </w:r>
       <w:r>
@@ -1362,8 +1489,866 @@
           <w:sz w:val="28"/>
           <w:szCs w:val="28"/>
         </w:rPr>
+        <w:t>3</w:t>
+      </w:r>
+      <w:r>
+        <w:rPr>
+          <w:rFonts w:ascii="Times New Roman" w:hAnsi="Times New Roman" w:cs="Times New Roman"/>
+          <w:b/>
+          <w:bCs/>
+          <w:spacing w:val="2"/>
+          <w:sz w:val="28"/>
+          <w:szCs w:val="28"/>
+        </w:rPr>
+        <w:t>.</w:t>
+      </w:r>
+      <w:r>
+        <w:rPr>
+          <w:rFonts w:ascii="Times New Roman" w:hAnsi="Times New Roman" w:cs="Times New Roman"/>
+          <w:b/>
+          <w:bCs/>
+          <w:spacing w:val="2"/>
+          <w:sz w:val="28"/>
+          <w:szCs w:val="28"/>
+        </w:rPr>
+        <w:t xml:space="preserve"> </w:t>
+      </w:r>
+      <w:r>
+        <w:rPr>
+          <w:rFonts w:ascii="Times New Roman" w:hAnsi="Times New Roman" w:cs="Times New Roman"/>
+          <w:b/>
+          <w:bCs/>
+          <w:spacing w:val="2"/>
+          <w:sz w:val="28"/>
+          <w:szCs w:val="28"/>
+        </w:rPr>
+        <w:t>Methodology</w:t>
+      </w:r>
+    </w:p>
+    <w:p>
+      <w:pPr>
+        <w:spacing w:line="312" w:lineRule="auto"/>
+        <w:jc w:val="both"/>
+        <w:rPr>
+          <w:rFonts w:ascii="Times New Roman" w:hAnsi="Times New Roman" w:cs="Times New Roman"/>
+          <w:b/>
+          <w:bCs/>
+          <w:spacing w:val="2"/>
+          <w:sz w:val="28"/>
+          <w:szCs w:val="28"/>
+        </w:rPr>
+      </w:pPr>
+      <w:r>
+        <w:rPr>
+          <w:rFonts w:ascii="Times New Roman" w:hAnsi="Times New Roman" w:cs="Times New Roman"/>
+          <w:b/>
+          <w:bCs/>
+          <w:spacing w:val="2"/>
+          <w:sz w:val="28"/>
+          <w:szCs w:val="28"/>
+        </w:rPr>
+        <w:t>Phase 1 – Testing if code works on LRW dataset :-</w:t>
+      </w:r>
+    </w:p>
+    <w:p>
+      <w:pPr>
+        <w:spacing w:line="312" w:lineRule="auto"/>
+        <w:jc w:val="both"/>
+        <w:rPr>
+          <w:rFonts w:ascii="Times New Roman" w:hAnsi="Times New Roman" w:cs="Times New Roman"/>
+          <w:spacing w:val="2"/>
+          <w:sz w:val="28"/>
+          <w:szCs w:val="28"/>
+        </w:rPr>
+      </w:pPr>
+      <w:r>
+        <w:rPr>
+          <w:rFonts w:ascii="Times New Roman" w:hAnsi="Times New Roman" w:cs="Times New Roman"/>
+          <w:spacing w:val="2"/>
+          <w:sz w:val="28"/>
+          <w:szCs w:val="28"/>
+        </w:rPr>
+        <w:t>First we wanted to check that the code we got from the internet was functioning properly or not by running it on LRW dataset. Therefore we got the dataset after requesting to BBC through email, for permission to use the dataset.</w:t>
+      </w:r>
+    </w:p>
+    <w:p>
+      <w:pPr>
+        <w:spacing w:line="312" w:lineRule="auto"/>
+        <w:jc w:val="both"/>
+        <w:rPr>
+          <w:rFonts w:ascii="Times New Roman" w:hAnsi="Times New Roman" w:cs="Times New Roman"/>
+          <w:spacing w:val="2"/>
+          <w:sz w:val="28"/>
+          <w:szCs w:val="28"/>
+        </w:rPr>
+      </w:pPr>
+      <w:r>
+        <w:rPr>
+          <w:rFonts w:ascii="Times New Roman" w:hAnsi="Times New Roman" w:cs="Times New Roman"/>
+          <w:spacing w:val="2"/>
+          <w:sz w:val="28"/>
+          <w:szCs w:val="28"/>
+        </w:rPr>
+        <w:t>After receiving permission and testing the opensource code on LRW dataset we got the same results as stated in the research paper.</w:t>
+      </w:r>
+    </w:p>
+    <w:p>
+      <w:pPr>
+        <w:spacing w:line="312" w:lineRule="auto"/>
+        <w:jc w:val="both"/>
+        <w:rPr>
+          <w:rFonts w:ascii="Times New Roman" w:hAnsi="Times New Roman" w:cs="Times New Roman"/>
+          <w:spacing w:val="2"/>
+          <w:sz w:val="28"/>
+          <w:szCs w:val="28"/>
+        </w:rPr>
+      </w:pPr>
+      <w:r>
+        <w:rPr>
+          <w:rFonts w:ascii="Times New Roman" w:hAnsi="Times New Roman" w:cs="Times New Roman"/>
+          <w:b/>
+          <w:bCs/>
+          <w:spacing w:val="2"/>
+          <w:sz w:val="28"/>
+          <w:szCs w:val="28"/>
+        </w:rPr>
+        <w:t xml:space="preserve">Phase 2 – Converting code to run on </w:t>
+      </w:r>
+      <w:proofErr w:type="spellStart"/>
+      <w:r>
+        <w:rPr>
+          <w:rFonts w:ascii="Times New Roman" w:hAnsi="Times New Roman" w:cs="Times New Roman"/>
+          <w:b/>
+          <w:bCs/>
+          <w:spacing w:val="2"/>
+          <w:sz w:val="28"/>
+          <w:szCs w:val="28"/>
+        </w:rPr>
+        <w:t>Glips</w:t>
+      </w:r>
+      <w:proofErr w:type="spellEnd"/>
+      <w:r>
+        <w:rPr>
+          <w:rFonts w:ascii="Times New Roman" w:hAnsi="Times New Roman" w:cs="Times New Roman"/>
+          <w:b/>
+          <w:bCs/>
+          <w:spacing w:val="2"/>
+          <w:sz w:val="28"/>
+          <w:szCs w:val="28"/>
+        </w:rPr>
+        <w:t xml:space="preserve"> Dataset :-</w:t>
+      </w:r>
+      <w:r>
+        <w:rPr>
+          <w:rFonts w:ascii="Times New Roman" w:hAnsi="Times New Roman" w:cs="Times New Roman"/>
+          <w:spacing w:val="2"/>
+          <w:sz w:val="28"/>
+          <w:szCs w:val="28"/>
+        </w:rPr>
+        <w:t xml:space="preserve"> </w:t>
+      </w:r>
+    </w:p>
+    <w:p>
+      <w:pPr>
+        <w:spacing w:line="312" w:lineRule="auto"/>
+        <w:jc w:val="both"/>
+        <w:rPr>
+          <w:rFonts w:ascii="Times New Roman" w:hAnsi="Times New Roman" w:cs="Times New Roman"/>
+          <w:spacing w:val="2"/>
+          <w:sz w:val="28"/>
+          <w:szCs w:val="28"/>
+        </w:rPr>
+      </w:pPr>
+      <w:r>
+        <w:rPr>
+          <w:rFonts w:ascii="Times New Roman" w:hAnsi="Times New Roman" w:cs="Times New Roman"/>
+          <w:spacing w:val="2"/>
+          <w:sz w:val="28"/>
+          <w:szCs w:val="28"/>
+        </w:rPr>
+        <w:t xml:space="preserve">The first problem we encountered is that </w:t>
+      </w:r>
+      <w:proofErr w:type="spellStart"/>
+      <w:r>
+        <w:rPr>
+          <w:rFonts w:ascii="Times New Roman" w:hAnsi="Times New Roman" w:cs="Times New Roman"/>
+          <w:spacing w:val="2"/>
+          <w:sz w:val="28"/>
+          <w:szCs w:val="28"/>
+        </w:rPr>
+        <w:t>Glips</w:t>
+      </w:r>
+      <w:proofErr w:type="spellEnd"/>
+      <w:r>
+        <w:rPr>
+          <w:rFonts w:ascii="Times New Roman" w:hAnsi="Times New Roman" w:cs="Times New Roman"/>
+          <w:spacing w:val="2"/>
+          <w:sz w:val="28"/>
+          <w:szCs w:val="28"/>
+        </w:rPr>
+        <w:t xml:space="preserve"> dataset is the data from a German state parliament so high camera angle was already a reason for low accuracy in landmark marking.</w:t>
+      </w:r>
+    </w:p>
+    <w:p>
+      <w:pPr>
+        <w:spacing w:line="312" w:lineRule="auto"/>
+        <w:jc w:val="both"/>
+        <w:rPr>
+          <w:rFonts w:ascii="Times New Roman" w:hAnsi="Times New Roman" w:cs="Times New Roman"/>
+          <w:spacing w:val="2"/>
+          <w:sz w:val="28"/>
+          <w:szCs w:val="28"/>
+        </w:rPr>
+      </w:pPr>
+      <w:r>
+        <w:rPr>
+          <w:rFonts w:ascii="Times New Roman" w:hAnsi="Times New Roman" w:cs="Times New Roman"/>
+          <w:spacing w:val="2"/>
+          <w:sz w:val="28"/>
+          <w:szCs w:val="28"/>
+        </w:rPr>
+        <w:t xml:space="preserve">Secondly the member of parliament tends to address many people in the parliaments so there is a lot of body movements further making it difficult to catch the lip area. The dataset compatible with the given model as we have discussed earlier LRW is a highly standardised and refined dataset which acts as ideal learning and testing whereas </w:t>
+      </w:r>
+      <w:proofErr w:type="spellStart"/>
+      <w:r>
+        <w:rPr>
+          <w:rFonts w:ascii="Times New Roman" w:hAnsi="Times New Roman" w:cs="Times New Roman"/>
+          <w:spacing w:val="2"/>
+          <w:sz w:val="28"/>
+          <w:szCs w:val="28"/>
+        </w:rPr>
+        <w:t>Glips</w:t>
+      </w:r>
+      <w:proofErr w:type="spellEnd"/>
+      <w:r>
+        <w:rPr>
+          <w:rFonts w:ascii="Times New Roman" w:hAnsi="Times New Roman" w:cs="Times New Roman"/>
+          <w:spacing w:val="2"/>
+          <w:sz w:val="28"/>
+          <w:szCs w:val="28"/>
+        </w:rPr>
+        <w:t xml:space="preserve"> is more of a practical dataset to work on that gives us a more real life situation to work with that create a lot of problem for this model to tackle during preprocessing due to absent landmarks on many frames of the video.</w:t>
+      </w:r>
+    </w:p>
+    <w:p>
+      <w:pPr>
+        <w:spacing w:line="312" w:lineRule="auto"/>
+        <w:jc w:val="both"/>
+        <w:rPr>
+          <w:rFonts w:ascii="Times New Roman" w:hAnsi="Times New Roman" w:cs="Times New Roman"/>
+          <w:spacing w:val="2"/>
+          <w:sz w:val="28"/>
+          <w:szCs w:val="28"/>
+        </w:rPr>
+      </w:pPr>
+    </w:p>
+    <w:p>
+      <w:pPr>
+        <w:spacing w:line="312" w:lineRule="auto"/>
+        <w:jc w:val="both"/>
+        <w:rPr>
+          <w:rFonts w:ascii="Times New Roman" w:hAnsi="Times New Roman" w:cs="Times New Roman"/>
+          <w:spacing w:val="2"/>
+          <w:sz w:val="28"/>
+          <w:szCs w:val="28"/>
+        </w:rPr>
+      </w:pPr>
+      <w:r>
+        <w:rPr>
+          <w:rFonts w:ascii="Times New Roman" w:hAnsi="Times New Roman" w:cs="Times New Roman"/>
+          <w:spacing w:val="2"/>
+          <w:sz w:val="28"/>
+          <w:szCs w:val="28"/>
+        </w:rPr>
+        <w:t xml:space="preserve">The code required </w:t>
+      </w:r>
+      <w:proofErr w:type="spellStart"/>
+      <w:r>
+        <w:rPr>
+          <w:rFonts w:ascii="Times New Roman" w:hAnsi="Times New Roman" w:cs="Times New Roman"/>
+          <w:spacing w:val="2"/>
+          <w:sz w:val="28"/>
+          <w:szCs w:val="28"/>
+        </w:rPr>
+        <w:t>lanmarks</w:t>
+      </w:r>
+      <w:proofErr w:type="spellEnd"/>
+      <w:r>
+        <w:rPr>
+          <w:rFonts w:ascii="Times New Roman" w:hAnsi="Times New Roman" w:cs="Times New Roman"/>
+          <w:spacing w:val="2"/>
+          <w:sz w:val="28"/>
+          <w:szCs w:val="28"/>
+        </w:rPr>
+        <w:t xml:space="preserve"> to perform preprocessing so Landmark generation for </w:t>
+      </w:r>
+      <w:proofErr w:type="spellStart"/>
+      <w:r>
+        <w:rPr>
+          <w:rFonts w:ascii="Times New Roman" w:hAnsi="Times New Roman" w:cs="Times New Roman"/>
+          <w:spacing w:val="2"/>
+          <w:sz w:val="28"/>
+          <w:szCs w:val="28"/>
+        </w:rPr>
+        <w:t>Glips</w:t>
+      </w:r>
+      <w:proofErr w:type="spellEnd"/>
+      <w:r>
+        <w:rPr>
+          <w:rFonts w:ascii="Times New Roman" w:hAnsi="Times New Roman" w:cs="Times New Roman"/>
+          <w:spacing w:val="2"/>
+          <w:sz w:val="28"/>
+          <w:szCs w:val="28"/>
+        </w:rPr>
+        <w:t xml:space="preserve"> was done by an opensource code and tweaks were done accordingly. </w:t>
+      </w:r>
+    </w:p>
+    <w:p>
+      <w:pPr>
+        <w:spacing w:line="312" w:lineRule="auto"/>
+        <w:jc w:val="both"/>
+        <w:rPr>
+          <w:rFonts w:ascii="Times New Roman" w:hAnsi="Times New Roman" w:cs="Times New Roman"/>
+          <w:spacing w:val="2"/>
+          <w:sz w:val="28"/>
+          <w:szCs w:val="28"/>
+        </w:rPr>
+      </w:pPr>
+      <w:r>
+        <w:rPr>
+          <w:rFonts w:ascii="Times New Roman" w:hAnsi="Times New Roman" w:cs="Times New Roman"/>
+          <w:spacing w:val="2"/>
+          <w:sz w:val="28"/>
+          <w:szCs w:val="28"/>
+        </w:rPr>
         <w:lastRenderedPageBreak/>
-        <w:t>3</w:t>
+        <w:t xml:space="preserve">After landmark generation we had to perform preprocessing using the script crop_mouth_from_video.py to get mouth ROI. Here we encountered the  problem that landmarks were required to be in form of </w:t>
+      </w:r>
+      <w:proofErr w:type="spellStart"/>
+      <w:r>
+        <w:rPr>
+          <w:rFonts w:ascii="Times New Roman" w:hAnsi="Times New Roman" w:cs="Times New Roman"/>
+          <w:spacing w:val="2"/>
+          <w:sz w:val="28"/>
+          <w:szCs w:val="28"/>
+        </w:rPr>
+        <w:t>numpy</w:t>
+      </w:r>
+      <w:proofErr w:type="spellEnd"/>
+      <w:r>
+        <w:rPr>
+          <w:rFonts w:ascii="Times New Roman" w:hAnsi="Times New Roman" w:cs="Times New Roman"/>
+          <w:spacing w:val="2"/>
+          <w:sz w:val="28"/>
+          <w:szCs w:val="28"/>
+        </w:rPr>
+        <w:t xml:space="preserve"> array in place of list data structures that we had generated.</w:t>
+      </w:r>
+    </w:p>
+    <w:p>
+      <w:pPr>
+        <w:spacing w:line="312" w:lineRule="auto"/>
+        <w:jc w:val="both"/>
+        <w:rPr>
+          <w:rFonts w:ascii="Times New Roman" w:hAnsi="Times New Roman" w:cs="Times New Roman"/>
+          <w:spacing w:val="2"/>
+          <w:sz w:val="28"/>
+          <w:szCs w:val="28"/>
+        </w:rPr>
+      </w:pPr>
+      <w:r>
+        <w:rPr>
+          <w:rFonts w:ascii="Times New Roman" w:hAnsi="Times New Roman" w:cs="Times New Roman"/>
+          <w:spacing w:val="2"/>
+          <w:sz w:val="28"/>
+          <w:szCs w:val="28"/>
+        </w:rPr>
+        <w:t>After generating landmarks again and discarding the landmarks which had missing frames we were able to extract mouth ROIs.</w:t>
+      </w:r>
+    </w:p>
+    <w:p>
+      <w:pPr>
+        <w:spacing w:line="312" w:lineRule="auto"/>
+        <w:jc w:val="both"/>
+        <w:rPr>
+          <w:rFonts w:ascii="Times New Roman" w:hAnsi="Times New Roman" w:cs="Times New Roman"/>
+          <w:spacing w:val="2"/>
+          <w:sz w:val="28"/>
+          <w:szCs w:val="28"/>
+        </w:rPr>
+      </w:pPr>
+      <w:r>
+        <w:rPr>
+          <w:rFonts w:ascii="Times New Roman" w:hAnsi="Times New Roman" w:cs="Times New Roman"/>
+          <w:noProof/>
+          <w:spacing w:val="2"/>
+          <w:sz w:val="28"/>
+          <w:szCs w:val="28"/>
+        </w:rPr>
+        <w:drawing>
+          <wp:inline distT="0" distB="0" distL="0" distR="0" wp14:anchorId="04A7CD64" wp14:editId="4AAF4CB3">
+            <wp:extent cx="5730240" cy="914400"/>
+            <wp:effectExtent l="0" t="0" r="3810" b="0"/>
+            <wp:docPr id="815143028" name="Picture 3"/>
+            <wp:cNvGraphicFramePr>
+              <a:graphicFrameLocks xmlns:a="http://schemas.openxmlformats.org/drawingml/2006/main" noChangeAspect="1"/>
+            </wp:cNvGraphicFramePr>
+            <a:graphic xmlns:a="http://schemas.openxmlformats.org/drawingml/2006/main">
+              <a:graphicData uri="http://schemas.openxmlformats.org/drawingml/2006/picture">
+                <pic:pic xmlns:pic="http://schemas.openxmlformats.org/drawingml/2006/picture">
+                  <pic:nvPicPr>
+                    <pic:cNvPr id="0" name="Picture 3"/>
+                    <pic:cNvPicPr>
+                      <a:picLocks noChangeAspect="1" noChangeArrowheads="1"/>
+                    </pic:cNvPicPr>
+                  </pic:nvPicPr>
+                  <pic:blipFill>
+                    <a:blip r:embed="rId8">
+                      <a:extLst>
+                        <a:ext uri="{28A0092B-C50C-407E-A947-70E740481C1C}">
+                          <a14:useLocalDpi xmlns:a14="http://schemas.microsoft.com/office/drawing/2010/main" val="0"/>
+                        </a:ext>
+                      </a:extLst>
+                    </a:blip>
+                    <a:srcRect/>
+                    <a:stretch>
+                      <a:fillRect/>
+                    </a:stretch>
+                  </pic:blipFill>
+                  <pic:spPr bwMode="auto">
+                    <a:xfrm>
+                      <a:off x="0" y="0"/>
+                      <a:ext cx="5730240" cy="914400"/>
+                    </a:xfrm>
+                    <a:prstGeom prst="rect">
+                      <a:avLst/>
+                    </a:prstGeom>
+                    <a:noFill/>
+                    <a:ln>
+                      <a:noFill/>
+                    </a:ln>
+                  </pic:spPr>
+                </pic:pic>
+              </a:graphicData>
+            </a:graphic>
+          </wp:inline>
+        </w:drawing>
+      </w:r>
+    </w:p>
+    <w:p>
+      <w:pPr>
+        <w:spacing w:line="312" w:lineRule="auto"/>
+        <w:jc w:val="both"/>
+        <w:rPr>
+          <w:rFonts w:ascii="Times New Roman" w:hAnsi="Times New Roman" w:cs="Times New Roman"/>
+          <w:spacing w:val="2"/>
+          <w:sz w:val="28"/>
+          <w:szCs w:val="28"/>
+        </w:rPr>
+      </w:pPr>
+      <w:r>
+        <w:rPr>
+          <w:rFonts w:ascii="Times New Roman" w:hAnsi="Times New Roman" w:cs="Times New Roman"/>
+          <w:spacing w:val="2"/>
+          <w:sz w:val="28"/>
+          <w:szCs w:val="28"/>
+        </w:rPr>
+        <w:t>From above screenshot we can see that from total of 25000 landmarks only 17098 were useful ones as other had missing frames.</w:t>
+      </w:r>
+    </w:p>
+    <w:p>
+      <w:pPr>
+        <w:spacing w:line="312" w:lineRule="auto"/>
+        <w:jc w:val="both"/>
+        <w:rPr>
+          <w:rFonts w:ascii="Times New Roman" w:hAnsi="Times New Roman" w:cs="Times New Roman"/>
+          <w:spacing w:val="2"/>
+          <w:sz w:val="28"/>
+          <w:szCs w:val="28"/>
+        </w:rPr>
+      </w:pPr>
+    </w:p>
+    <w:p>
+      <w:pPr>
+        <w:spacing w:line="312" w:lineRule="auto"/>
+        <w:jc w:val="both"/>
+        <w:rPr>
+          <w:rFonts w:ascii="Times New Roman" w:hAnsi="Times New Roman" w:cs="Times New Roman"/>
+          <w:b/>
+          <w:bCs/>
+          <w:spacing w:val="2"/>
+          <w:sz w:val="28"/>
+          <w:szCs w:val="28"/>
+        </w:rPr>
+      </w:pPr>
+      <w:r>
+        <w:rPr>
+          <w:rFonts w:ascii="Times New Roman" w:hAnsi="Times New Roman" w:cs="Times New Roman"/>
+          <w:b/>
+          <w:bCs/>
+          <w:spacing w:val="2"/>
+          <w:sz w:val="28"/>
+          <w:szCs w:val="28"/>
+        </w:rPr>
+        <w:t xml:space="preserve">Phase 3- Testing the LRW trained model on </w:t>
+      </w:r>
+      <w:proofErr w:type="spellStart"/>
+      <w:r>
+        <w:rPr>
+          <w:rFonts w:ascii="Times New Roman" w:hAnsi="Times New Roman" w:cs="Times New Roman"/>
+          <w:b/>
+          <w:bCs/>
+          <w:spacing w:val="2"/>
+          <w:sz w:val="28"/>
+          <w:szCs w:val="28"/>
+        </w:rPr>
+        <w:t>Glips</w:t>
+      </w:r>
+      <w:proofErr w:type="spellEnd"/>
+      <w:r>
+        <w:rPr>
+          <w:rFonts w:ascii="Times New Roman" w:hAnsi="Times New Roman" w:cs="Times New Roman"/>
+          <w:b/>
+          <w:bCs/>
+          <w:spacing w:val="2"/>
+          <w:sz w:val="28"/>
+          <w:szCs w:val="28"/>
+        </w:rPr>
+        <w:t xml:space="preserve"> dataset’s testing split :-</w:t>
+      </w:r>
+    </w:p>
+    <w:p>
+      <w:pPr>
+        <w:spacing w:line="312" w:lineRule="auto"/>
+        <w:jc w:val="both"/>
+        <w:rPr>
+          <w:rFonts w:ascii="Times New Roman" w:hAnsi="Times New Roman" w:cs="Times New Roman"/>
+          <w:spacing w:val="2"/>
+          <w:sz w:val="28"/>
+          <w:szCs w:val="28"/>
+        </w:rPr>
+      </w:pPr>
+      <w:r>
+        <w:rPr>
+          <w:rFonts w:ascii="Times New Roman" w:hAnsi="Times New Roman" w:cs="Times New Roman"/>
+          <w:spacing w:val="2"/>
+          <w:sz w:val="28"/>
+          <w:szCs w:val="28"/>
+        </w:rPr>
+        <w:t xml:space="preserve">After further customization we were able to run the code for testing the model on </w:t>
+      </w:r>
+      <w:proofErr w:type="spellStart"/>
+      <w:r>
+        <w:rPr>
+          <w:rFonts w:ascii="Times New Roman" w:hAnsi="Times New Roman" w:cs="Times New Roman"/>
+          <w:spacing w:val="2"/>
+          <w:sz w:val="28"/>
+          <w:szCs w:val="28"/>
+        </w:rPr>
+        <w:t>Glips</w:t>
+      </w:r>
+      <w:proofErr w:type="spellEnd"/>
+      <w:r>
+        <w:rPr>
+          <w:rFonts w:ascii="Times New Roman" w:hAnsi="Times New Roman" w:cs="Times New Roman"/>
+          <w:spacing w:val="2"/>
+          <w:sz w:val="28"/>
+          <w:szCs w:val="28"/>
+        </w:rPr>
+        <w:t xml:space="preserve"> dataset’s testing split. </w:t>
+      </w:r>
+    </w:p>
+    <w:p>
+      <w:pPr>
+        <w:spacing w:line="312" w:lineRule="auto"/>
+        <w:jc w:val="both"/>
+        <w:rPr>
+          <w:rFonts w:ascii="Times New Roman" w:hAnsi="Times New Roman" w:cs="Times New Roman"/>
+          <w:spacing w:val="2"/>
+          <w:sz w:val="28"/>
+          <w:szCs w:val="28"/>
+        </w:rPr>
+      </w:pPr>
+      <w:r>
+        <w:rPr>
+          <w:rFonts w:ascii="Times New Roman" w:hAnsi="Times New Roman" w:cs="Times New Roman"/>
+          <w:spacing w:val="2"/>
+          <w:sz w:val="28"/>
+          <w:szCs w:val="28"/>
+        </w:rPr>
+        <w:t>As expected we got 0.19% accuracy as the model was trained on English dataset and we were working on German dataset. However, this step helped us in customising the code to run properly for testing accuracy</w:t>
+      </w:r>
+    </w:p>
+    <w:p>
+      <w:pPr>
+        <w:spacing w:line="312" w:lineRule="auto"/>
+        <w:jc w:val="both"/>
+        <w:rPr>
+          <w:rFonts w:ascii="Times New Roman" w:hAnsi="Times New Roman" w:cs="Times New Roman"/>
+          <w:spacing w:val="2"/>
+          <w:sz w:val="28"/>
+          <w:szCs w:val="28"/>
+        </w:rPr>
+      </w:pPr>
+      <w:r>
+        <w:rPr>
+          <w:rFonts w:ascii="Times New Roman" w:hAnsi="Times New Roman" w:cs="Times New Roman"/>
+          <w:spacing w:val="2"/>
+          <w:sz w:val="28"/>
+          <w:szCs w:val="28"/>
+        </w:rPr>
+        <w:t xml:space="preserve">Learning from this phase will help us in later on in project, after we have produced a trained model on </w:t>
+      </w:r>
+      <w:proofErr w:type="spellStart"/>
+      <w:r>
+        <w:rPr>
+          <w:rFonts w:ascii="Times New Roman" w:hAnsi="Times New Roman" w:cs="Times New Roman"/>
+          <w:spacing w:val="2"/>
+          <w:sz w:val="28"/>
+          <w:szCs w:val="28"/>
+        </w:rPr>
+        <w:t>Glips</w:t>
+      </w:r>
+      <w:proofErr w:type="spellEnd"/>
+      <w:r>
+        <w:rPr>
+          <w:rFonts w:ascii="Times New Roman" w:hAnsi="Times New Roman" w:cs="Times New Roman"/>
+          <w:spacing w:val="2"/>
+          <w:sz w:val="28"/>
+          <w:szCs w:val="28"/>
+        </w:rPr>
+        <w:t xml:space="preserve"> dataset.</w:t>
+      </w:r>
+    </w:p>
+    <w:p>
+      <w:pPr>
+        <w:spacing w:line="312" w:lineRule="auto"/>
+        <w:jc w:val="both"/>
+        <w:rPr>
+          <w:rFonts w:ascii="Times New Roman" w:hAnsi="Times New Roman" w:cs="Times New Roman"/>
+          <w:spacing w:val="2"/>
+          <w:sz w:val="28"/>
+          <w:szCs w:val="28"/>
+        </w:rPr>
+      </w:pPr>
+    </w:p>
+    <w:p>
+      <w:pPr>
+        <w:spacing w:line="312" w:lineRule="auto"/>
+        <w:jc w:val="both"/>
+        <w:rPr>
+          <w:rFonts w:ascii="Times New Roman" w:hAnsi="Times New Roman" w:cs="Times New Roman"/>
+          <w:b/>
+          <w:bCs/>
+          <w:spacing w:val="2"/>
+          <w:sz w:val="28"/>
+          <w:szCs w:val="28"/>
+        </w:rPr>
+      </w:pPr>
+      <w:r>
+        <w:rPr>
+          <w:rFonts w:ascii="Times New Roman" w:hAnsi="Times New Roman" w:cs="Times New Roman"/>
+          <w:b/>
+          <w:bCs/>
+          <w:spacing w:val="2"/>
+          <w:sz w:val="28"/>
+          <w:szCs w:val="28"/>
+        </w:rPr>
+        <w:t xml:space="preserve">Phase 4- Training the model on </w:t>
+      </w:r>
+      <w:proofErr w:type="spellStart"/>
+      <w:r>
+        <w:rPr>
+          <w:rFonts w:ascii="Times New Roman" w:hAnsi="Times New Roman" w:cs="Times New Roman"/>
+          <w:b/>
+          <w:bCs/>
+          <w:spacing w:val="2"/>
+          <w:sz w:val="28"/>
+          <w:szCs w:val="28"/>
+        </w:rPr>
+        <w:t>Glips</w:t>
+      </w:r>
+      <w:proofErr w:type="spellEnd"/>
+      <w:r>
+        <w:rPr>
+          <w:rFonts w:ascii="Times New Roman" w:hAnsi="Times New Roman" w:cs="Times New Roman"/>
+          <w:b/>
+          <w:bCs/>
+          <w:spacing w:val="2"/>
+          <w:sz w:val="28"/>
+          <w:szCs w:val="28"/>
+        </w:rPr>
+        <w:t xml:space="preserve"> dataset :-</w:t>
+      </w:r>
+    </w:p>
+    <w:p>
+      <w:pPr>
+        <w:pStyle w:val="ListParagraph"/>
+        <w:numPr>
+          <w:ilvl w:val="0"/>
+          <w:numId w:val="1"/>
+        </w:numPr>
+        <w:spacing w:line="312" w:lineRule="auto"/>
+        <w:jc w:val="both"/>
+        <w:rPr>
+          <w:rFonts w:ascii="Times New Roman" w:hAnsi="Times New Roman" w:cs="Times New Roman"/>
+          <w:spacing w:val="2"/>
+          <w:sz w:val="28"/>
+          <w:szCs w:val="28"/>
+        </w:rPr>
+      </w:pPr>
+      <w:r>
+        <w:rPr>
+          <w:rFonts w:ascii="Times New Roman" w:hAnsi="Times New Roman" w:cs="Times New Roman"/>
+          <w:spacing w:val="2"/>
+          <w:sz w:val="28"/>
+          <w:szCs w:val="28"/>
+        </w:rPr>
+        <w:t>On progress</w:t>
+      </w:r>
+    </w:p>
+    <w:p>
+      <w:pPr>
+        <w:spacing w:line="312" w:lineRule="auto"/>
+        <w:jc w:val="both"/>
+        <w:rPr>
+          <w:rFonts w:ascii="Times New Roman" w:hAnsi="Times New Roman" w:cs="Times New Roman"/>
+          <w:b/>
+          <w:bCs/>
+          <w:spacing w:val="2"/>
+          <w:sz w:val="28"/>
+          <w:szCs w:val="28"/>
+        </w:rPr>
+      </w:pPr>
+      <w:r>
+        <w:rPr>
+          <w:rFonts w:ascii="Times New Roman" w:hAnsi="Times New Roman" w:cs="Times New Roman"/>
+          <w:b/>
+          <w:bCs/>
+          <w:spacing w:val="2"/>
+          <w:sz w:val="28"/>
+          <w:szCs w:val="28"/>
+        </w:rPr>
+        <w:t xml:space="preserve">Phase 5- Testing the new trained model on </w:t>
+      </w:r>
+      <w:proofErr w:type="spellStart"/>
+      <w:r>
+        <w:rPr>
+          <w:rFonts w:ascii="Times New Roman" w:hAnsi="Times New Roman" w:cs="Times New Roman"/>
+          <w:b/>
+          <w:bCs/>
+          <w:spacing w:val="2"/>
+          <w:sz w:val="28"/>
+          <w:szCs w:val="28"/>
+        </w:rPr>
+        <w:t>Glips</w:t>
+      </w:r>
+      <w:proofErr w:type="spellEnd"/>
+      <w:r>
+        <w:rPr>
+          <w:rFonts w:ascii="Times New Roman" w:hAnsi="Times New Roman" w:cs="Times New Roman"/>
+          <w:b/>
+          <w:bCs/>
+          <w:spacing w:val="2"/>
+          <w:sz w:val="28"/>
+          <w:szCs w:val="28"/>
+        </w:rPr>
+        <w:t xml:space="preserve"> dataset:-</w:t>
+      </w:r>
+    </w:p>
+    <w:p>
+      <w:pPr>
+        <w:pStyle w:val="ListParagraph"/>
+        <w:numPr>
+          <w:ilvl w:val="0"/>
+          <w:numId w:val="1"/>
+        </w:numPr>
+        <w:spacing w:line="312" w:lineRule="auto"/>
+        <w:jc w:val="both"/>
+        <w:rPr>
+          <w:rFonts w:ascii="Times New Roman" w:hAnsi="Times New Roman" w:cs="Times New Roman"/>
+          <w:spacing w:val="2"/>
+          <w:sz w:val="28"/>
+          <w:szCs w:val="28"/>
+        </w:rPr>
+      </w:pPr>
+      <w:r>
+        <w:rPr>
+          <w:rFonts w:ascii="Times New Roman" w:hAnsi="Times New Roman" w:cs="Times New Roman"/>
+          <w:spacing w:val="2"/>
+          <w:sz w:val="28"/>
+          <w:szCs w:val="28"/>
+        </w:rPr>
+        <w:t>On progress</w:t>
+      </w:r>
+    </w:p>
+    <w:p>
+      <w:pPr>
+        <w:spacing w:line="312" w:lineRule="auto"/>
+        <w:rPr>
+          <w:rFonts w:ascii="Times New Roman" w:hAnsi="Times New Roman" w:cs="Times New Roman"/>
+          <w:spacing w:val="2"/>
+          <w:sz w:val="28"/>
+          <w:szCs w:val="28"/>
+        </w:rPr>
+      </w:pPr>
+    </w:p>
+    <w:p>
+      <w:pPr>
+        <w:spacing w:line="312" w:lineRule="auto"/>
+        <w:rPr>
+          <w:rFonts w:ascii="Times New Roman" w:hAnsi="Times New Roman" w:cs="Times New Roman"/>
+          <w:spacing w:val="2"/>
+          <w:sz w:val="28"/>
+          <w:szCs w:val="28"/>
+        </w:rPr>
+      </w:pPr>
+    </w:p>
+    <w:p>
+      <w:pPr>
+        <w:spacing w:line="312" w:lineRule="auto"/>
+        <w:rPr>
+          <w:rFonts w:ascii="Times New Roman" w:hAnsi="Times New Roman" w:cs="Times New Roman"/>
+          <w:spacing w:val="2"/>
+          <w:sz w:val="28"/>
+          <w:szCs w:val="28"/>
+        </w:rPr>
+      </w:pPr>
+    </w:p>
+    <w:p>
+      <w:pPr>
+        <w:spacing w:line="312" w:lineRule="auto"/>
+        <w:rPr>
+          <w:rFonts w:ascii="Times New Roman" w:hAnsi="Times New Roman" w:cs="Times New Roman"/>
+          <w:spacing w:val="2"/>
+          <w:sz w:val="28"/>
+          <w:szCs w:val="28"/>
+        </w:rPr>
+      </w:pPr>
+    </w:p>
+    <w:p>
+      <w:pPr>
+        <w:spacing w:line="312" w:lineRule="auto"/>
+        <w:jc w:val="both"/>
+        <w:rPr>
+          <w:rFonts w:ascii="Times New Roman" w:hAnsi="Times New Roman" w:cs="Times New Roman"/>
+          <w:b/>
+          <w:bCs/>
+          <w:spacing w:val="2"/>
+          <w:sz w:val="28"/>
+          <w:szCs w:val="28"/>
+        </w:rPr>
+      </w:pPr>
+      <w:r>
+        <w:rPr>
+          <w:rFonts w:ascii="Times New Roman" w:hAnsi="Times New Roman" w:cs="Times New Roman"/>
+          <w:b/>
+          <w:bCs/>
+          <w:spacing w:val="2"/>
+          <w:sz w:val="28"/>
+          <w:szCs w:val="28"/>
+        </w:rPr>
+        <w:t>4</w:t>
       </w:r>
       <w:r>
         <w:rPr>
@@ -1396,143 +2381,224 @@
           <w:sz w:val="28"/>
           <w:szCs w:val="28"/>
         </w:rPr>
-        <w:t>Methodology</w:t>
-      </w:r>
-    </w:p>
-    <w:p>
-      <w:pPr>
-        <w:spacing w:line="312" w:lineRule="auto"/>
-        <w:jc w:val="both"/>
-        <w:rPr>
-          <w:rFonts w:ascii="Times New Roman" w:hAnsi="Times New Roman" w:cs="Times New Roman"/>
-          <w:spacing w:val="2"/>
-          <w:sz w:val="28"/>
-          <w:szCs w:val="28"/>
-        </w:rPr>
-      </w:pPr>
-      <w:r>
-        <w:rPr>
-          <w:rFonts w:ascii="Times New Roman" w:hAnsi="Times New Roman" w:cs="Times New Roman"/>
-          <w:spacing w:val="2"/>
-          <w:sz w:val="28"/>
-          <w:szCs w:val="28"/>
-        </w:rPr>
-        <w:t xml:space="preserve">Database Acquire BBC LRW mail [Mail copy reference] </w:t>
-      </w:r>
-    </w:p>
-    <w:p>
-      <w:pPr>
-        <w:spacing w:line="312" w:lineRule="auto"/>
-        <w:jc w:val="both"/>
-        <w:rPr>
-          <w:rFonts w:ascii="Times New Roman" w:hAnsi="Times New Roman" w:cs="Times New Roman"/>
-          <w:spacing w:val="2"/>
-          <w:sz w:val="28"/>
-          <w:szCs w:val="28"/>
-        </w:rPr>
-      </w:pPr>
-      <w:r>
-        <w:rPr>
-          <w:rFonts w:ascii="Times New Roman" w:hAnsi="Times New Roman" w:cs="Times New Roman"/>
-          <w:spacing w:val="2"/>
-          <w:sz w:val="28"/>
-          <w:szCs w:val="28"/>
-        </w:rPr>
-        <w:t xml:space="preserve">Landmark generation </w:t>
-      </w:r>
-      <w:r>
-        <w:rPr>
-          <w:rFonts w:ascii="Times New Roman" w:hAnsi="Times New Roman" w:cs="Times New Roman"/>
-          <w:spacing w:val="2"/>
-          <w:sz w:val="28"/>
-          <w:szCs w:val="28"/>
-        </w:rPr>
-        <w:t xml:space="preserve">by an </w:t>
-      </w:r>
-      <w:r>
-        <w:rPr>
-          <w:rFonts w:ascii="Times New Roman" w:hAnsi="Times New Roman" w:cs="Times New Roman"/>
-          <w:spacing w:val="2"/>
-          <w:sz w:val="28"/>
-          <w:szCs w:val="28"/>
-        </w:rPr>
-        <w:t xml:space="preserve">opensource code and tweaks </w:t>
-      </w:r>
-      <w:r>
-        <w:rPr>
-          <w:rFonts w:ascii="Times New Roman" w:hAnsi="Times New Roman" w:cs="Times New Roman"/>
-          <w:spacing w:val="2"/>
-          <w:sz w:val="28"/>
-          <w:szCs w:val="28"/>
-        </w:rPr>
-        <w:t xml:space="preserve">were </w:t>
-      </w:r>
-      <w:r>
-        <w:rPr>
-          <w:rFonts w:ascii="Times New Roman" w:hAnsi="Times New Roman" w:cs="Times New Roman"/>
-          <w:spacing w:val="2"/>
-          <w:sz w:val="28"/>
-          <w:szCs w:val="28"/>
-        </w:rPr>
-        <w:t xml:space="preserve">done </w:t>
-      </w:r>
-      <w:r>
-        <w:rPr>
-          <w:rFonts w:ascii="Times New Roman" w:hAnsi="Times New Roman" w:cs="Times New Roman"/>
-          <w:spacing w:val="2"/>
-          <w:sz w:val="28"/>
-          <w:szCs w:val="28"/>
-        </w:rPr>
-        <w:t xml:space="preserve">accordingly. </w:t>
-      </w:r>
-    </w:p>
-    <w:p>
-      <w:pPr>
-        <w:spacing w:line="312" w:lineRule="auto"/>
-        <w:jc w:val="both"/>
-        <w:rPr>
-          <w:rFonts w:ascii="Times New Roman" w:hAnsi="Times New Roman" w:cs="Times New Roman"/>
-          <w:spacing w:val="2"/>
-          <w:sz w:val="28"/>
-          <w:szCs w:val="28"/>
-        </w:rPr>
-      </w:pPr>
-      <w:r>
-        <w:rPr>
-          <w:rFonts w:ascii="Times New Roman" w:hAnsi="Times New Roman" w:cs="Times New Roman"/>
-          <w:spacing w:val="2"/>
-          <w:sz w:val="28"/>
-          <w:szCs w:val="28"/>
-        </w:rPr>
-        <w:t xml:space="preserve">Glips Dataset </w:t>
-      </w:r>
-      <w:r>
-        <w:rPr>
-          <w:rFonts w:ascii="Times New Roman" w:hAnsi="Times New Roman" w:cs="Times New Roman"/>
-          <w:spacing w:val="2"/>
-          <w:sz w:val="28"/>
-          <w:szCs w:val="28"/>
-        </w:rPr>
-        <w:t>Acquired</w:t>
-      </w:r>
-      <w:r>
-        <w:rPr>
-          <w:rFonts w:ascii="Times New Roman" w:hAnsi="Times New Roman" w:cs="Times New Roman"/>
-          <w:spacing w:val="2"/>
-          <w:sz w:val="28"/>
-          <w:szCs w:val="28"/>
-        </w:rPr>
-        <w:t xml:space="preserve"> Landmarks created</w:t>
-      </w:r>
-      <w:r>
-        <w:rPr>
-          <w:rFonts w:ascii="Times New Roman" w:hAnsi="Times New Roman" w:cs="Times New Roman"/>
-          <w:spacing w:val="2"/>
-          <w:sz w:val="28"/>
-          <w:szCs w:val="28"/>
-        </w:rPr>
-        <w:t xml:space="preserve"> by making tweaks to the LRW Script</w:t>
-      </w:r>
+        <w:t>Result</w:t>
+      </w:r>
+    </w:p>
+    <w:p>
+      <w:pPr>
+        <w:spacing w:line="312" w:lineRule="auto"/>
+        <w:jc w:val="both"/>
+        <w:rPr>
+          <w:rFonts w:ascii="Times New Roman" w:hAnsi="Times New Roman" w:cs="Times New Roman"/>
+          <w:b/>
+          <w:bCs/>
+          <w:spacing w:val="2"/>
+          <w:sz w:val="28"/>
+          <w:szCs w:val="28"/>
+        </w:rPr>
+      </w:pPr>
+    </w:p>
+    <w:p>
+      <w:pPr>
+        <w:spacing w:line="312" w:lineRule="auto"/>
+        <w:rPr>
+          <w:rFonts w:ascii="Times New Roman" w:hAnsi="Times New Roman" w:cs="Times New Roman"/>
+          <w:spacing w:val="2"/>
+          <w:sz w:val="28"/>
+          <w:szCs w:val="28"/>
+        </w:rPr>
+      </w:pPr>
+      <w:r>
+        <w:rPr>
+          <w:rFonts w:ascii="Times New Roman" w:hAnsi="Times New Roman" w:cs="Times New Roman"/>
+          <w:noProof/>
+          <w:spacing w:val="2"/>
+          <w:sz w:val="28"/>
+          <w:szCs w:val="28"/>
+        </w:rPr>
+        <w:drawing>
+          <wp:inline distT="0" distB="0" distL="0" distR="0" wp14:anchorId="643EED0A" wp14:editId="37DE3681">
+            <wp:extent cx="5730240" cy="838200"/>
+            <wp:effectExtent l="0" t="0" r="3810" b="0"/>
+            <wp:docPr id="427586092" name="Picture 1"/>
+            <wp:cNvGraphicFramePr>
+              <a:graphicFrameLocks xmlns:a="http://schemas.openxmlformats.org/drawingml/2006/main" noChangeAspect="1"/>
+            </wp:cNvGraphicFramePr>
+            <a:graphic xmlns:a="http://schemas.openxmlformats.org/drawingml/2006/main">
+              <a:graphicData uri="http://schemas.openxmlformats.org/drawingml/2006/picture">
+                <pic:pic xmlns:pic="http://schemas.openxmlformats.org/drawingml/2006/picture">
+                  <pic:nvPicPr>
+                    <pic:cNvPr id="0" name="Picture 1"/>
+                    <pic:cNvPicPr>
+                      <a:picLocks noChangeAspect="1" noChangeArrowheads="1"/>
+                    </pic:cNvPicPr>
+                  </pic:nvPicPr>
+                  <pic:blipFill>
+                    <a:blip r:embed="rId9">
+                      <a:extLst>
+                        <a:ext uri="{28A0092B-C50C-407E-A947-70E740481C1C}">
+                          <a14:useLocalDpi xmlns:a14="http://schemas.microsoft.com/office/drawing/2010/main" val="0"/>
+                        </a:ext>
+                      </a:extLst>
+                    </a:blip>
+                    <a:srcRect/>
+                    <a:stretch>
+                      <a:fillRect/>
+                    </a:stretch>
+                  </pic:blipFill>
+                  <pic:spPr bwMode="auto">
+                    <a:xfrm>
+                      <a:off x="0" y="0"/>
+                      <a:ext cx="5730240" cy="838200"/>
+                    </a:xfrm>
+                    <a:prstGeom prst="rect">
+                      <a:avLst/>
+                    </a:prstGeom>
+                    <a:noFill/>
+                    <a:ln>
+                      <a:noFill/>
+                    </a:ln>
+                  </pic:spPr>
+                </pic:pic>
+              </a:graphicData>
+            </a:graphic>
+          </wp:inline>
+        </w:drawing>
+      </w:r>
+    </w:p>
+    <w:p>
+      <w:pPr>
+        <w:spacing w:line="312" w:lineRule="auto"/>
+        <w:jc w:val="center"/>
+        <w:rPr>
+          <w:rFonts w:ascii="Times New Roman" w:hAnsi="Times New Roman" w:cs="Times New Roman"/>
+          <w:spacing w:val="2"/>
+          <w:sz w:val="28"/>
+          <w:szCs w:val="28"/>
+        </w:rPr>
+      </w:pPr>
+      <w:r>
+        <w:rPr>
+          <w:rFonts w:ascii="Times New Roman" w:hAnsi="Times New Roman" w:cs="Times New Roman"/>
+          <w:spacing w:val="2"/>
+          <w:sz w:val="28"/>
+          <w:szCs w:val="28"/>
+        </w:rPr>
+        <w:t>Results of testing model on LRW.</w:t>
+      </w:r>
+    </w:p>
+    <w:p>
+      <w:pPr>
+        <w:spacing w:line="312" w:lineRule="auto"/>
+        <w:jc w:val="center"/>
+        <w:rPr>
+          <w:rFonts w:ascii="Times New Roman" w:hAnsi="Times New Roman" w:cs="Times New Roman"/>
+          <w:spacing w:val="2"/>
+          <w:sz w:val="28"/>
+          <w:szCs w:val="28"/>
+        </w:rPr>
+      </w:pPr>
+    </w:p>
+    <w:p>
+      <w:pPr>
+        <w:spacing w:line="312" w:lineRule="auto"/>
+        <w:jc w:val="center"/>
+        <w:rPr>
+          <w:rFonts w:ascii="Times New Roman" w:hAnsi="Times New Roman" w:cs="Times New Roman"/>
+          <w:spacing w:val="2"/>
+          <w:sz w:val="28"/>
+          <w:szCs w:val="28"/>
+        </w:rPr>
+      </w:pPr>
+      <w:r>
+        <w:rPr>
+          <w:rFonts w:ascii="Times New Roman" w:hAnsi="Times New Roman" w:cs="Times New Roman"/>
+          <w:noProof/>
+          <w:spacing w:val="2"/>
+          <w:sz w:val="28"/>
+          <w:szCs w:val="28"/>
+        </w:rPr>
+        <w:drawing>
+          <wp:inline distT="0" distB="0" distL="0" distR="0" wp14:anchorId="43CEAC62" wp14:editId="5D133D4A">
+            <wp:extent cx="5722620" cy="876300"/>
+            <wp:effectExtent l="0" t="0" r="0" b="0"/>
+            <wp:docPr id="975197573" name="Picture 2"/>
+            <wp:cNvGraphicFramePr>
+              <a:graphicFrameLocks xmlns:a="http://schemas.openxmlformats.org/drawingml/2006/main" noChangeAspect="1"/>
+            </wp:cNvGraphicFramePr>
+            <a:graphic xmlns:a="http://schemas.openxmlformats.org/drawingml/2006/main">
+              <a:graphicData uri="http://schemas.openxmlformats.org/drawingml/2006/picture">
+                <pic:pic xmlns:pic="http://schemas.openxmlformats.org/drawingml/2006/picture">
+                  <pic:nvPicPr>
+                    <pic:cNvPr id="0" name="Picture 2"/>
+                    <pic:cNvPicPr>
+                      <a:picLocks noChangeAspect="1" noChangeArrowheads="1"/>
+                    </pic:cNvPicPr>
+                  </pic:nvPicPr>
+                  <pic:blipFill>
+                    <a:blip r:embed="rId10">
+                      <a:extLst>
+                        <a:ext uri="{28A0092B-C50C-407E-A947-70E740481C1C}">
+                          <a14:useLocalDpi xmlns:a14="http://schemas.microsoft.com/office/drawing/2010/main" val="0"/>
+                        </a:ext>
+                      </a:extLst>
+                    </a:blip>
+                    <a:srcRect/>
+                    <a:stretch>
+                      <a:fillRect/>
+                    </a:stretch>
+                  </pic:blipFill>
+                  <pic:spPr bwMode="auto">
+                    <a:xfrm>
+                      <a:off x="0" y="0"/>
+                      <a:ext cx="5722620" cy="876300"/>
+                    </a:xfrm>
+                    <a:prstGeom prst="rect">
+                      <a:avLst/>
+                    </a:prstGeom>
+                    <a:noFill/>
+                    <a:ln>
+                      <a:noFill/>
+                    </a:ln>
+                  </pic:spPr>
+                </pic:pic>
+              </a:graphicData>
+            </a:graphic>
+          </wp:inline>
+        </w:drawing>
+      </w:r>
+    </w:p>
+    <w:p>
+      <w:pPr>
+        <w:spacing w:line="312" w:lineRule="auto"/>
+        <w:jc w:val="center"/>
+        <w:rPr>
+          <w:rFonts w:ascii="Times New Roman" w:hAnsi="Times New Roman" w:cs="Times New Roman"/>
+          <w:spacing w:val="2"/>
+          <w:sz w:val="28"/>
+          <w:szCs w:val="28"/>
+        </w:rPr>
+      </w:pPr>
+      <w:r>
+        <w:rPr>
+          <w:rFonts w:ascii="Times New Roman" w:hAnsi="Times New Roman" w:cs="Times New Roman"/>
+          <w:spacing w:val="2"/>
+          <w:sz w:val="28"/>
+          <w:szCs w:val="28"/>
+        </w:rPr>
+        <w:t xml:space="preserve">Results of testing model(trained in LRW) on </w:t>
+      </w:r>
+      <w:proofErr w:type="spellStart"/>
+      <w:r>
+        <w:rPr>
+          <w:rFonts w:ascii="Times New Roman" w:hAnsi="Times New Roman" w:cs="Times New Roman"/>
+          <w:spacing w:val="2"/>
+          <w:sz w:val="28"/>
+          <w:szCs w:val="28"/>
+        </w:rPr>
+        <w:t>Glips</w:t>
+      </w:r>
+      <w:proofErr w:type="spellEnd"/>
       <w:r>
         <w:rPr>
           <w:rFonts w:ascii="Times New Roman" w:hAnsi="Times New Roman" w:cs="Times New Roman"/>
@@ -1542,6 +2608,127 @@
         </w:rPr>
         <w:t>.</w:t>
       </w:r>
+    </w:p>
+    <w:p>
+      <w:pPr>
+        <w:spacing w:line="312" w:lineRule="auto"/>
+        <w:jc w:val="center"/>
+        <w:rPr>
+          <w:rFonts w:ascii="Times New Roman" w:hAnsi="Times New Roman" w:cs="Times New Roman"/>
+          <w:spacing w:val="2"/>
+          <w:sz w:val="28"/>
+          <w:szCs w:val="28"/>
+        </w:rPr>
+      </w:pPr>
+    </w:p>
+    <w:p>
+      <w:pPr>
+        <w:spacing w:line="312" w:lineRule="auto"/>
+        <w:jc w:val="center"/>
+        <w:rPr>
+          <w:rFonts w:ascii="Times New Roman" w:hAnsi="Times New Roman" w:cs="Times New Roman"/>
+          <w:spacing w:val="2"/>
+          <w:sz w:val="28"/>
+          <w:szCs w:val="28"/>
+        </w:rPr>
+      </w:pPr>
+    </w:p>
+    <w:p>
+      <w:pPr>
+        <w:spacing w:line="312" w:lineRule="auto"/>
+        <w:jc w:val="center"/>
+        <w:rPr>
+          <w:rFonts w:ascii="Times New Roman" w:hAnsi="Times New Roman" w:cs="Times New Roman"/>
+          <w:spacing w:val="2"/>
+          <w:sz w:val="28"/>
+          <w:szCs w:val="28"/>
+        </w:rPr>
+      </w:pPr>
+    </w:p>
+    <w:p>
+      <w:pPr>
+        <w:spacing w:line="312" w:lineRule="auto"/>
+        <w:rPr>
+          <w:rFonts w:ascii="Times New Roman" w:hAnsi="Times New Roman" w:cs="Times New Roman"/>
+          <w:b/>
+          <w:bCs/>
+          <w:spacing w:val="2"/>
+          <w:sz w:val="28"/>
+          <w:szCs w:val="28"/>
+        </w:rPr>
+      </w:pPr>
+      <w:r>
+        <w:rPr>
+          <w:rFonts w:ascii="Times New Roman" w:hAnsi="Times New Roman" w:cs="Times New Roman"/>
+          <w:b/>
+          <w:bCs/>
+          <w:spacing w:val="2"/>
+          <w:sz w:val="28"/>
+          <w:szCs w:val="28"/>
+        </w:rPr>
+        <w:t>5</w:t>
+      </w:r>
+      <w:r>
+        <w:rPr>
+          <w:rFonts w:ascii="Times New Roman" w:hAnsi="Times New Roman" w:cs="Times New Roman"/>
+          <w:b/>
+          <w:bCs/>
+          <w:spacing w:val="2"/>
+          <w:sz w:val="28"/>
+          <w:szCs w:val="28"/>
+        </w:rPr>
+        <w:t>.</w:t>
+      </w:r>
+      <w:r>
+        <w:rPr>
+          <w:rFonts w:ascii="Times New Roman" w:hAnsi="Times New Roman" w:cs="Times New Roman"/>
+          <w:b/>
+          <w:bCs/>
+          <w:spacing w:val="2"/>
+          <w:sz w:val="28"/>
+          <w:szCs w:val="28"/>
+        </w:rPr>
+        <w:t xml:space="preserve"> Future Work</w:t>
+      </w:r>
+    </w:p>
+    <w:p>
+      <w:pPr>
+        <w:spacing w:line="312" w:lineRule="auto"/>
+        <w:jc w:val="both"/>
+        <w:rPr>
+          <w:rFonts w:ascii="Times New Roman" w:hAnsi="Times New Roman" w:cs="Times New Roman"/>
+          <w:spacing w:val="2"/>
+          <w:sz w:val="28"/>
+          <w:szCs w:val="28"/>
+        </w:rPr>
+      </w:pPr>
+      <w:r>
+        <w:rPr>
+          <w:rFonts w:ascii="Times New Roman" w:hAnsi="Times New Roman" w:cs="Times New Roman"/>
+          <w:spacing w:val="2"/>
+          <w:sz w:val="28"/>
+          <w:szCs w:val="28"/>
+        </w:rPr>
+        <w:t xml:space="preserve">Creating a dataset which draws inspiration from the LRW. Creating an </w:t>
+      </w:r>
+      <w:r>
+        <w:rPr>
+          <w:rFonts w:ascii="Times New Roman" w:hAnsi="Times New Roman" w:cs="Times New Roman"/>
+          <w:spacing w:val="2"/>
+          <w:sz w:val="28"/>
+          <w:szCs w:val="28"/>
+        </w:rPr>
+        <w:t>Indian version of LRW by processing licen</w:t>
+      </w:r>
+      <w:r>
+        <w:rPr>
+          <w:rFonts w:ascii="Times New Roman" w:hAnsi="Times New Roman" w:cs="Times New Roman"/>
+          <w:spacing w:val="2"/>
+          <w:sz w:val="28"/>
+          <w:szCs w:val="28"/>
+        </w:rPr>
+        <w:t>sed</w:t>
+      </w:r>
       <w:r>
         <w:rPr>
           <w:rFonts w:ascii="Times New Roman" w:hAnsi="Times New Roman" w:cs="Times New Roman"/>
@@ -1551,715 +2738,164 @@
         </w:rPr>
         <w:t xml:space="preserve"> </w:t>
       </w:r>
-    </w:p>
-    <w:p>
-      <w:pPr>
-        <w:spacing w:line="312" w:lineRule="auto"/>
-        <w:jc w:val="both"/>
-        <w:rPr>
-          <w:rFonts w:ascii="Times New Roman" w:hAnsi="Times New Roman" w:cs="Times New Roman"/>
-          <w:spacing w:val="2"/>
-          <w:sz w:val="28"/>
-          <w:szCs w:val="28"/>
-        </w:rPr>
-      </w:pPr>
-      <w:r>
-        <w:rPr>
-          <w:rFonts w:ascii="Times New Roman" w:hAnsi="Times New Roman" w:cs="Times New Roman"/>
-          <w:spacing w:val="2"/>
-          <w:sz w:val="28"/>
-          <w:szCs w:val="28"/>
-        </w:rPr>
-        <w:t xml:space="preserve">tested on </w:t>
-      </w:r>
-      <w:r>
-        <w:rPr>
-          <w:rFonts w:ascii="Times New Roman" w:hAnsi="Times New Roman" w:cs="Times New Roman"/>
-          <w:spacing w:val="2"/>
-          <w:sz w:val="28"/>
-          <w:szCs w:val="28"/>
-        </w:rPr>
-        <w:t xml:space="preserve">both </w:t>
-      </w:r>
-      <w:r>
-        <w:rPr>
-          <w:rFonts w:ascii="Times New Roman" w:hAnsi="Times New Roman" w:cs="Times New Roman"/>
-          <w:spacing w:val="2"/>
-          <w:sz w:val="28"/>
-          <w:szCs w:val="28"/>
-        </w:rPr>
-        <w:t>model</w:t>
-      </w:r>
-      <w:r>
-        <w:rPr>
-          <w:rFonts w:ascii="Times New Roman" w:hAnsi="Times New Roman" w:cs="Times New Roman"/>
-          <w:spacing w:val="2"/>
-          <w:sz w:val="28"/>
-          <w:szCs w:val="28"/>
-        </w:rPr>
-        <w:t xml:space="preserve"> LRW and Glips and recorded the accuracy for both. </w:t>
-      </w:r>
-    </w:p>
-    <w:p>
-      <w:pPr>
-        <w:spacing w:line="312" w:lineRule="auto"/>
-        <w:jc w:val="both"/>
-        <w:rPr>
-          <w:rFonts w:ascii="Times New Roman" w:hAnsi="Times New Roman" w:cs="Times New Roman"/>
-          <w:spacing w:val="2"/>
-          <w:sz w:val="28"/>
-          <w:szCs w:val="28"/>
-        </w:rPr>
-      </w:pPr>
-      <w:r>
-        <w:rPr>
-          <w:rFonts w:ascii="Times New Roman" w:hAnsi="Times New Roman" w:cs="Times New Roman"/>
-          <w:spacing w:val="2"/>
-          <w:sz w:val="28"/>
-          <w:szCs w:val="28"/>
-        </w:rPr>
-        <w:t>[Insert flowchart and figures to explain this]</w:t>
-      </w:r>
-    </w:p>
-    <w:p>
-      <w:pPr>
-        <w:spacing w:line="312" w:lineRule="auto"/>
-        <w:jc w:val="both"/>
-        <w:rPr>
-          <w:rFonts w:ascii="Times New Roman" w:hAnsi="Times New Roman" w:cs="Times New Roman"/>
-          <w:spacing w:val="2"/>
-          <w:sz w:val="28"/>
-          <w:szCs w:val="28"/>
-        </w:rPr>
-      </w:pPr>
-    </w:p>
-    <w:p>
-      <w:pPr>
-        <w:spacing w:line="312" w:lineRule="auto"/>
-        <w:jc w:val="both"/>
-        <w:rPr>
-          <w:rFonts w:ascii="Times New Roman" w:hAnsi="Times New Roman" w:cs="Times New Roman"/>
-          <w:spacing w:val="2"/>
-          <w:sz w:val="28"/>
-          <w:szCs w:val="28"/>
-        </w:rPr>
-      </w:pPr>
-    </w:p>
-    <w:p>
-      <w:pPr>
-        <w:spacing w:line="312" w:lineRule="auto"/>
-        <w:jc w:val="both"/>
-        <w:rPr>
-          <w:rFonts w:ascii="Times New Roman" w:hAnsi="Times New Roman" w:cs="Times New Roman"/>
-          <w:spacing w:val="2"/>
-          <w:sz w:val="28"/>
-          <w:szCs w:val="28"/>
-        </w:rPr>
-      </w:pPr>
-      <w:r>
-        <w:rPr>
-          <w:rFonts w:ascii="Times New Roman" w:hAnsi="Times New Roman" w:cs="Times New Roman"/>
-          <w:spacing w:val="2"/>
-          <w:sz w:val="28"/>
-          <w:szCs w:val="28"/>
-        </w:rPr>
-        <w:t xml:space="preserve">The first problem we encountered is that </w:t>
-      </w:r>
-      <w:r>
-        <w:rPr>
-          <w:rFonts w:ascii="Times New Roman" w:hAnsi="Times New Roman" w:cs="Times New Roman"/>
-          <w:spacing w:val="2"/>
-          <w:sz w:val="28"/>
-          <w:szCs w:val="28"/>
-        </w:rPr>
-        <w:t>G</w:t>
-      </w:r>
-      <w:r>
-        <w:rPr>
-          <w:rFonts w:ascii="Times New Roman" w:hAnsi="Times New Roman" w:cs="Times New Roman"/>
-          <w:spacing w:val="2"/>
-          <w:sz w:val="28"/>
-          <w:szCs w:val="28"/>
-        </w:rPr>
-        <w:t>lips</w:t>
-      </w:r>
-      <w:r>
-        <w:rPr>
-          <w:rFonts w:ascii="Times New Roman" w:hAnsi="Times New Roman" w:cs="Times New Roman"/>
-          <w:spacing w:val="2"/>
-          <w:sz w:val="28"/>
-          <w:szCs w:val="28"/>
-        </w:rPr>
-        <w:t xml:space="preserve"> dataset</w:t>
-      </w:r>
-      <w:r>
-        <w:rPr>
-          <w:rFonts w:ascii="Times New Roman" w:hAnsi="Times New Roman" w:cs="Times New Roman"/>
-          <w:spacing w:val="2"/>
-          <w:sz w:val="28"/>
-          <w:szCs w:val="28"/>
-        </w:rPr>
-        <w:t xml:space="preserve"> is the data </w:t>
-      </w:r>
-      <w:r>
-        <w:rPr>
-          <w:rFonts w:ascii="Times New Roman" w:hAnsi="Times New Roman" w:cs="Times New Roman"/>
-          <w:spacing w:val="2"/>
-          <w:sz w:val="28"/>
-          <w:szCs w:val="28"/>
-        </w:rPr>
-        <w:t>from a</w:t>
-      </w:r>
-      <w:r>
-        <w:rPr>
-          <w:rFonts w:ascii="Times New Roman" w:hAnsi="Times New Roman" w:cs="Times New Roman"/>
-          <w:spacing w:val="2"/>
-          <w:sz w:val="28"/>
-          <w:szCs w:val="28"/>
-        </w:rPr>
-        <w:t xml:space="preserve"> German </w:t>
-      </w:r>
-      <w:r>
-        <w:rPr>
-          <w:rFonts w:ascii="Times New Roman" w:hAnsi="Times New Roman" w:cs="Times New Roman"/>
-          <w:spacing w:val="2"/>
-          <w:sz w:val="28"/>
-          <w:szCs w:val="28"/>
-        </w:rPr>
-        <w:t xml:space="preserve">state </w:t>
-      </w:r>
-      <w:r>
-        <w:rPr>
-          <w:rFonts w:ascii="Times New Roman" w:hAnsi="Times New Roman" w:cs="Times New Roman"/>
-          <w:spacing w:val="2"/>
-          <w:sz w:val="28"/>
-          <w:szCs w:val="28"/>
-        </w:rPr>
-        <w:t>parliament so high camera</w:t>
-      </w:r>
-      <w:r>
-        <w:rPr>
-          <w:rFonts w:ascii="Times New Roman" w:hAnsi="Times New Roman" w:cs="Times New Roman"/>
-          <w:spacing w:val="2"/>
-          <w:sz w:val="28"/>
-          <w:szCs w:val="28"/>
-        </w:rPr>
-        <w:t xml:space="preserve"> angles</w:t>
-      </w:r>
-      <w:r>
-        <w:rPr>
-          <w:rFonts w:ascii="Times New Roman" w:hAnsi="Times New Roman" w:cs="Times New Roman"/>
-          <w:spacing w:val="2"/>
-          <w:sz w:val="28"/>
-          <w:szCs w:val="28"/>
-        </w:rPr>
-        <w:t xml:space="preserve"> is already a reason for low accuracy in prediction and landmark marking</w:t>
-      </w:r>
-      <w:r>
-        <w:rPr>
-          <w:rFonts w:ascii="Times New Roman" w:hAnsi="Times New Roman" w:cs="Times New Roman"/>
+      <w:r>
+        <w:rPr>
+          <w:rFonts w:ascii="Times New Roman" w:hAnsi="Times New Roman" w:cs="Times New Roman"/>
+          <w:spacing w:val="2"/>
+          <w:sz w:val="28"/>
+          <w:szCs w:val="28"/>
+        </w:rPr>
+        <w:t>Prasar</w:t>
+      </w:r>
+      <w:r>
+        <w:rPr>
+          <w:rFonts w:ascii="Times New Roman" w:hAnsi="Times New Roman" w:cs="Times New Roman"/>
+          <w:spacing w:val="2"/>
+          <w:sz w:val="28"/>
+          <w:szCs w:val="28"/>
+        </w:rPr>
+        <w:t xml:space="preserve"> Bharti DD National News archive news programs </w:t>
+      </w:r>
+      <w:r>
+        <w:rPr>
+          <w:rFonts w:ascii="Times New Roman" w:hAnsi="Times New Roman" w:cs="Times New Roman"/>
+          <w:spacing w:val="2"/>
+          <w:sz w:val="28"/>
+          <w:szCs w:val="28"/>
+        </w:rPr>
+        <w:t>to find the accuracy changes on different accents</w:t>
+      </w:r>
+      <w:r>
+        <w:rPr>
+          <w:rFonts w:ascii="Times New Roman" w:hAnsi="Times New Roman" w:cs="Times New Roman"/>
+          <w:spacing w:val="2"/>
+          <w:sz w:val="28"/>
+          <w:szCs w:val="28"/>
+        </w:rPr>
+        <w:t xml:space="preserve"> on the current model</w:t>
+      </w:r>
+      <w:r>
+        <w:rPr>
+          <w:rFonts w:ascii="Times New Roman" w:hAnsi="Times New Roman" w:cs="Times New Roman"/>
+          <w:spacing w:val="2"/>
+          <w:sz w:val="28"/>
+          <w:szCs w:val="28"/>
+        </w:rPr>
+        <w:t xml:space="preserve">. </w:t>
+      </w:r>
+    </w:p>
+    <w:p>
+      <w:pPr>
+        <w:spacing w:line="312" w:lineRule="auto"/>
+        <w:rPr>
+          <w:rFonts w:ascii="Times New Roman" w:hAnsi="Times New Roman" w:cs="Times New Roman"/>
+          <w:b/>
+          <w:bCs/>
+          <w:spacing w:val="2"/>
+          <w:sz w:val="28"/>
+          <w:szCs w:val="28"/>
+        </w:rPr>
+      </w:pPr>
+    </w:p>
+    <w:p>
+      <w:pPr>
+        <w:spacing w:line="312" w:lineRule="auto"/>
+        <w:rPr>
+          <w:rFonts w:ascii="Times New Roman" w:hAnsi="Times New Roman" w:cs="Times New Roman"/>
+          <w:b/>
+          <w:bCs/>
+          <w:spacing w:val="2"/>
+          <w:sz w:val="28"/>
+          <w:szCs w:val="28"/>
+        </w:rPr>
+      </w:pPr>
+    </w:p>
+    <w:p>
+      <w:pPr>
+        <w:spacing w:line="312" w:lineRule="auto"/>
+        <w:rPr>
+          <w:rFonts w:ascii="Times New Roman" w:hAnsi="Times New Roman" w:cs="Times New Roman"/>
+          <w:b/>
+          <w:bCs/>
+          <w:spacing w:val="2"/>
+          <w:sz w:val="28"/>
+          <w:szCs w:val="28"/>
+        </w:rPr>
+      </w:pPr>
+    </w:p>
+    <w:p>
+      <w:pPr>
+        <w:spacing w:line="312" w:lineRule="auto"/>
+        <w:rPr>
+          <w:rFonts w:ascii="Times New Roman" w:hAnsi="Times New Roman" w:cs="Times New Roman"/>
+          <w:b/>
+          <w:bCs/>
+          <w:spacing w:val="2"/>
+          <w:sz w:val="28"/>
+          <w:szCs w:val="28"/>
+        </w:rPr>
+      </w:pPr>
+    </w:p>
+    <w:p>
+      <w:pPr>
+        <w:spacing w:line="312" w:lineRule="auto"/>
+        <w:rPr>
+          <w:rFonts w:ascii="Times New Roman" w:hAnsi="Times New Roman" w:cs="Times New Roman"/>
+          <w:b/>
+          <w:bCs/>
+          <w:spacing w:val="2"/>
+          <w:sz w:val="28"/>
+          <w:szCs w:val="28"/>
+        </w:rPr>
+      </w:pPr>
+    </w:p>
+    <w:p>
+      <w:pPr>
+        <w:spacing w:line="312" w:lineRule="auto"/>
+        <w:rPr>
+          <w:rFonts w:ascii="Times New Roman" w:hAnsi="Times New Roman" w:cs="Times New Roman"/>
+          <w:b/>
+          <w:bCs/>
+          <w:spacing w:val="2"/>
+          <w:sz w:val="28"/>
+          <w:szCs w:val="28"/>
+        </w:rPr>
+      </w:pPr>
+    </w:p>
+    <w:p>
+      <w:pPr>
+        <w:spacing w:line="312" w:lineRule="auto"/>
+        <w:rPr>
+          <w:rFonts w:ascii="Times New Roman" w:hAnsi="Times New Roman" w:cs="Times New Roman"/>
+          <w:b/>
+          <w:bCs/>
+          <w:spacing w:val="2"/>
+          <w:sz w:val="28"/>
+          <w:szCs w:val="28"/>
+        </w:rPr>
+      </w:pPr>
+      <w:r>
+        <w:rPr>
+          <w:rFonts w:ascii="Times New Roman" w:hAnsi="Times New Roman" w:cs="Times New Roman"/>
+          <w:b/>
+          <w:bCs/>
+          <w:spacing w:val="2"/>
+          <w:sz w:val="28"/>
+          <w:szCs w:val="28"/>
+        </w:rPr>
+        <w:t>6</w:t>
+      </w:r>
+      <w:r>
+        <w:rPr>
+          <w:rFonts w:ascii="Times New Roman" w:hAnsi="Times New Roman" w:cs="Times New Roman"/>
+          <w:b/>
+          <w:bCs/>
           <w:spacing w:val="2"/>
           <w:sz w:val="28"/>
           <w:szCs w:val="28"/>
         </w:rPr>
         <w:t>.</w:t>
       </w:r>
-    </w:p>
-    <w:p>
-      <w:pPr>
-        <w:spacing w:line="312" w:lineRule="auto"/>
-        <w:jc w:val="both"/>
-        <w:rPr>
-          <w:rFonts w:ascii="Times New Roman" w:hAnsi="Times New Roman" w:cs="Times New Roman"/>
-          <w:spacing w:val="2"/>
-          <w:sz w:val="28"/>
-          <w:szCs w:val="28"/>
-        </w:rPr>
-      </w:pPr>
-      <w:r>
-        <w:rPr>
-          <w:rFonts w:ascii="Times New Roman" w:hAnsi="Times New Roman" w:cs="Times New Roman"/>
-          <w:spacing w:val="2"/>
-          <w:sz w:val="28"/>
-          <w:szCs w:val="28"/>
-        </w:rPr>
-        <w:t>Secondly the member of parliament tends to address man</w:t>
-      </w:r>
-      <w:r>
-        <w:rPr>
-          <w:rFonts w:ascii="Times New Roman" w:hAnsi="Times New Roman" w:cs="Times New Roman"/>
-          <w:spacing w:val="2"/>
-          <w:sz w:val="28"/>
-          <w:szCs w:val="28"/>
-        </w:rPr>
-        <w:t>y</w:t>
-      </w:r>
-      <w:r>
-        <w:rPr>
-          <w:rFonts w:ascii="Times New Roman" w:hAnsi="Times New Roman" w:cs="Times New Roman"/>
-          <w:spacing w:val="2"/>
-          <w:sz w:val="28"/>
-          <w:szCs w:val="28"/>
-        </w:rPr>
-        <w:t xml:space="preserve"> people in the parliaments so </w:t>
-      </w:r>
-      <w:r>
-        <w:rPr>
-          <w:rFonts w:ascii="Times New Roman" w:hAnsi="Times New Roman" w:cs="Times New Roman"/>
-          <w:spacing w:val="2"/>
-          <w:sz w:val="28"/>
-          <w:szCs w:val="28"/>
-        </w:rPr>
-        <w:t xml:space="preserve">there is a </w:t>
-      </w:r>
-      <w:r>
-        <w:rPr>
-          <w:rFonts w:ascii="Times New Roman" w:hAnsi="Times New Roman" w:cs="Times New Roman"/>
-          <w:spacing w:val="2"/>
-          <w:sz w:val="28"/>
-          <w:szCs w:val="28"/>
-        </w:rPr>
-        <w:t>lot of body movements further making it difficult to catch the lip area</w:t>
-      </w:r>
-      <w:r>
-        <w:rPr>
-          <w:rFonts w:ascii="Times New Roman" w:hAnsi="Times New Roman" w:cs="Times New Roman"/>
-          <w:spacing w:val="2"/>
-          <w:sz w:val="28"/>
-          <w:szCs w:val="28"/>
-        </w:rPr>
-        <w:t>.</w:t>
-      </w:r>
-      <w:r>
-        <w:rPr>
-          <w:rFonts w:ascii="Times New Roman" w:hAnsi="Times New Roman" w:cs="Times New Roman"/>
-          <w:spacing w:val="2"/>
-          <w:sz w:val="28"/>
-          <w:szCs w:val="28"/>
-        </w:rPr>
-        <w:t xml:space="preserve"> </w:t>
-      </w:r>
-      <w:r>
-        <w:rPr>
-          <w:rFonts w:ascii="Times New Roman" w:hAnsi="Times New Roman" w:cs="Times New Roman"/>
-          <w:spacing w:val="2"/>
-          <w:sz w:val="28"/>
-          <w:szCs w:val="28"/>
-        </w:rPr>
-        <w:t xml:space="preserve">The dataset </w:t>
-      </w:r>
-      <w:r>
-        <w:rPr>
-          <w:rFonts w:ascii="Times New Roman" w:hAnsi="Times New Roman" w:cs="Times New Roman"/>
-          <w:spacing w:val="2"/>
-          <w:sz w:val="28"/>
-          <w:szCs w:val="28"/>
-        </w:rPr>
-        <w:t>compatible with the given model</w:t>
-      </w:r>
-      <w:r>
-        <w:rPr>
-          <w:rFonts w:ascii="Times New Roman" w:hAnsi="Times New Roman" w:cs="Times New Roman"/>
-          <w:spacing w:val="2"/>
-          <w:sz w:val="28"/>
-          <w:szCs w:val="28"/>
-        </w:rPr>
-        <w:t xml:space="preserve"> as we have discussed earlier LRW is a highly standardised and refined dataset</w:t>
-      </w:r>
-      <w:r>
-        <w:rPr>
-          <w:rFonts w:ascii="Times New Roman" w:hAnsi="Times New Roman" w:cs="Times New Roman"/>
-          <w:spacing w:val="2"/>
-          <w:sz w:val="28"/>
-          <w:szCs w:val="28"/>
-        </w:rPr>
-        <w:t xml:space="preserve"> which acts as ideal learning and testing whereas Glips is more of a practical dataset to work on that gives us a more real life situation to work with</w:t>
-      </w:r>
-      <w:r>
-        <w:rPr>
-          <w:rFonts w:ascii="Times New Roman" w:hAnsi="Times New Roman" w:cs="Times New Roman"/>
-          <w:spacing w:val="2"/>
-          <w:sz w:val="28"/>
-          <w:szCs w:val="28"/>
-        </w:rPr>
-        <w:t xml:space="preserve"> </w:t>
-      </w:r>
-      <w:r>
-        <w:rPr>
-          <w:rFonts w:ascii="Times New Roman" w:hAnsi="Times New Roman" w:cs="Times New Roman"/>
-          <w:spacing w:val="2"/>
-          <w:sz w:val="28"/>
-          <w:szCs w:val="28"/>
-        </w:rPr>
-        <w:t xml:space="preserve">that </w:t>
-      </w:r>
-      <w:r>
-        <w:rPr>
-          <w:rFonts w:ascii="Times New Roman" w:hAnsi="Times New Roman" w:cs="Times New Roman"/>
-          <w:spacing w:val="2"/>
-          <w:sz w:val="28"/>
-          <w:szCs w:val="28"/>
-        </w:rPr>
-        <w:t xml:space="preserve">create a lot of problem </w:t>
-      </w:r>
-      <w:r>
-        <w:rPr>
-          <w:rFonts w:ascii="Times New Roman" w:hAnsi="Times New Roman" w:cs="Times New Roman"/>
-          <w:spacing w:val="2"/>
-          <w:sz w:val="28"/>
-          <w:szCs w:val="28"/>
-        </w:rPr>
-        <w:t xml:space="preserve">for this model to tackle </w:t>
-      </w:r>
-      <w:r>
-        <w:rPr>
-          <w:rFonts w:ascii="Times New Roman" w:hAnsi="Times New Roman" w:cs="Times New Roman"/>
-          <w:spacing w:val="2"/>
-          <w:sz w:val="28"/>
-          <w:szCs w:val="28"/>
-        </w:rPr>
-        <w:t>during preprocessing due to absent landmarks on many frames</w:t>
-      </w:r>
-      <w:r>
-        <w:rPr>
-          <w:rFonts w:ascii="Times New Roman" w:hAnsi="Times New Roman" w:cs="Times New Roman"/>
-          <w:spacing w:val="2"/>
-          <w:sz w:val="28"/>
-          <w:szCs w:val="28"/>
-        </w:rPr>
-        <w:t xml:space="preserve"> of the video.</w:t>
-      </w:r>
-    </w:p>
-    <w:p>
-      <w:pPr>
-        <w:spacing w:line="312" w:lineRule="auto"/>
-        <w:rPr>
-          <w:rFonts w:ascii="Times New Roman" w:hAnsi="Times New Roman" w:cs="Times New Roman"/>
-          <w:spacing w:val="2"/>
-          <w:sz w:val="28"/>
-          <w:szCs w:val="28"/>
-        </w:rPr>
-      </w:pPr>
-    </w:p>
-    <w:p>
-      <w:pPr>
-        <w:spacing w:line="312" w:lineRule="auto"/>
-        <w:jc w:val="both"/>
-        <w:rPr>
-          <w:rFonts w:ascii="Times New Roman" w:hAnsi="Times New Roman" w:cs="Times New Roman"/>
-          <w:b/>
-          <w:bCs/>
-          <w:spacing w:val="2"/>
-          <w:sz w:val="28"/>
-          <w:szCs w:val="28"/>
-        </w:rPr>
-      </w:pPr>
-      <w:r>
-        <w:rPr>
-          <w:rFonts w:ascii="Times New Roman" w:hAnsi="Times New Roman" w:cs="Times New Roman"/>
-          <w:b/>
-          <w:bCs/>
-          <w:spacing w:val="2"/>
-          <w:sz w:val="28"/>
-          <w:szCs w:val="28"/>
-        </w:rPr>
-        <w:t>4</w:t>
-      </w:r>
-      <w:r>
-        <w:rPr>
-          <w:rFonts w:ascii="Times New Roman" w:hAnsi="Times New Roman" w:cs="Times New Roman"/>
-          <w:b/>
-          <w:bCs/>
-          <w:spacing w:val="2"/>
-          <w:sz w:val="28"/>
-          <w:szCs w:val="28"/>
-        </w:rPr>
-        <w:t>.</w:t>
-      </w:r>
-      <w:r>
-        <w:rPr>
-          <w:rFonts w:ascii="Times New Roman" w:hAnsi="Times New Roman" w:cs="Times New Roman"/>
-          <w:b/>
-          <w:bCs/>
-          <w:spacing w:val="2"/>
-          <w:sz w:val="28"/>
-          <w:szCs w:val="28"/>
-        </w:rPr>
-        <w:t xml:space="preserve"> </w:t>
-      </w:r>
-      <w:r>
-        <w:rPr>
-          <w:rFonts w:ascii="Times New Roman" w:hAnsi="Times New Roman" w:cs="Times New Roman"/>
-          <w:b/>
-          <w:bCs/>
-          <w:spacing w:val="2"/>
-          <w:sz w:val="28"/>
-          <w:szCs w:val="28"/>
-        </w:rPr>
-        <w:t>Result</w:t>
-      </w:r>
-    </w:p>
-    <w:p>
-      <w:pPr>
-        <w:spacing w:line="312" w:lineRule="auto"/>
-        <w:rPr>
-          <w:rFonts w:ascii="Times New Roman" w:hAnsi="Times New Roman" w:cs="Times New Roman"/>
-          <w:b/>
-          <w:bCs/>
-          <w:spacing w:val="2"/>
-          <w:sz w:val="28"/>
-          <w:szCs w:val="28"/>
-        </w:rPr>
-      </w:pPr>
-      <w:r>
-        <w:rPr>
-          <w:rFonts w:ascii="Times New Roman" w:hAnsi="Times New Roman" w:cs="Times New Roman"/>
-          <w:spacing w:val="2"/>
-          <w:sz w:val="28"/>
-          <w:szCs w:val="28"/>
-        </w:rPr>
-        <w:t>XXXXXXXXXXXXXXXXXXXXXXXXXXXXXXXXXXXXXXXXXXXX</w:t>
-      </w:r>
-    </w:p>
-    <w:p>
-      <w:pPr>
-        <w:spacing w:line="312" w:lineRule="auto"/>
-        <w:jc w:val="center"/>
-        <w:rPr>
-          <w:rFonts w:ascii="Times New Roman" w:hAnsi="Times New Roman" w:cs="Times New Roman"/>
-          <w:spacing w:val="2"/>
-          <w:sz w:val="28"/>
-          <w:szCs w:val="28"/>
-        </w:rPr>
-      </w:pPr>
-      <w:r>
-        <w:rPr>
-          <w:rFonts w:ascii="Times New Roman" w:hAnsi="Times New Roman" w:cs="Times New Roman"/>
-          <w:spacing w:val="2"/>
-          <w:sz w:val="28"/>
-          <w:szCs w:val="28"/>
-        </w:rPr>
-        <w:t>Accuracy</w:t>
-      </w:r>
-      <w:r>
-        <w:rPr>
-          <w:rFonts w:ascii="Times New Roman" w:hAnsi="Times New Roman" w:cs="Times New Roman"/>
-          <w:spacing w:val="2"/>
-          <w:sz w:val="28"/>
-          <w:szCs w:val="28"/>
-        </w:rPr>
-        <w:t xml:space="preserve"> </w:t>
-      </w:r>
-      <w:r>
-        <w:rPr>
-          <w:rFonts w:ascii="Times New Roman" w:hAnsi="Times New Roman" w:cs="Times New Roman"/>
-          <w:spacing w:val="2"/>
-          <w:sz w:val="28"/>
-          <w:szCs w:val="28"/>
-        </w:rPr>
-        <w:t>with different dataset and method on top model</w:t>
-      </w:r>
-      <w:r>
-        <w:rPr>
-          <w:rFonts w:ascii="Times New Roman" w:hAnsi="Times New Roman" w:cs="Times New Roman"/>
-          <w:spacing w:val="2"/>
-          <w:sz w:val="28"/>
-          <w:szCs w:val="28"/>
-        </w:rPr>
-        <w:t xml:space="preserve"> currently pending </w:t>
-      </w:r>
-    </w:p>
-    <w:p>
-      <w:pPr>
-        <w:spacing w:line="312" w:lineRule="auto"/>
-        <w:rPr>
-          <w:rFonts w:ascii="Times New Roman" w:hAnsi="Times New Roman" w:cs="Times New Roman"/>
-          <w:b/>
-          <w:bCs/>
-          <w:spacing w:val="2"/>
-          <w:sz w:val="28"/>
-          <w:szCs w:val="28"/>
-        </w:rPr>
-      </w:pPr>
-      <w:r>
-        <w:rPr>
-          <w:rFonts w:ascii="Times New Roman" w:hAnsi="Times New Roman" w:cs="Times New Roman"/>
-          <w:spacing w:val="2"/>
-          <w:sz w:val="28"/>
-          <w:szCs w:val="28"/>
-        </w:rPr>
-        <w:t>XXXXXXXXXXXXXXXXXXXXXXXXXXXXXXXXXXXXXXXXXXXX</w:t>
-      </w:r>
-    </w:p>
-    <w:p>
-      <w:pPr>
-        <w:spacing w:line="312" w:lineRule="auto"/>
-        <w:rPr>
-          <w:rFonts w:ascii="Times New Roman" w:hAnsi="Times New Roman" w:cs="Times New Roman"/>
-          <w:b/>
-          <w:bCs/>
-          <w:spacing w:val="2"/>
-          <w:sz w:val="28"/>
-          <w:szCs w:val="28"/>
-        </w:rPr>
-      </w:pPr>
-      <w:r>
-        <w:rPr>
-          <w:rFonts w:ascii="Times New Roman" w:hAnsi="Times New Roman" w:cs="Times New Roman"/>
-          <w:b/>
-          <w:bCs/>
-          <w:spacing w:val="2"/>
-          <w:sz w:val="28"/>
-          <w:szCs w:val="28"/>
-        </w:rPr>
-        <w:t>5</w:t>
-      </w:r>
-      <w:r>
-        <w:rPr>
-          <w:rFonts w:ascii="Times New Roman" w:hAnsi="Times New Roman" w:cs="Times New Roman"/>
-          <w:b/>
-          <w:bCs/>
-          <w:spacing w:val="2"/>
-          <w:sz w:val="28"/>
-          <w:szCs w:val="28"/>
-        </w:rPr>
-        <w:t>.</w:t>
-      </w:r>
-      <w:r>
-        <w:rPr>
-          <w:rFonts w:ascii="Times New Roman" w:hAnsi="Times New Roman" w:cs="Times New Roman"/>
-          <w:b/>
-          <w:bCs/>
-          <w:spacing w:val="2"/>
-          <w:sz w:val="28"/>
-          <w:szCs w:val="28"/>
-        </w:rPr>
-        <w:t xml:space="preserve"> Future Work</w:t>
-      </w:r>
-    </w:p>
-    <w:p>
-      <w:pPr>
-        <w:spacing w:line="312" w:lineRule="auto"/>
-        <w:jc w:val="both"/>
-        <w:rPr>
-          <w:rFonts w:ascii="Times New Roman" w:hAnsi="Times New Roman" w:cs="Times New Roman"/>
-          <w:spacing w:val="2"/>
-          <w:sz w:val="28"/>
-          <w:szCs w:val="28"/>
-        </w:rPr>
-      </w:pPr>
-      <w:r>
-        <w:rPr>
-          <w:rFonts w:ascii="Times New Roman" w:hAnsi="Times New Roman" w:cs="Times New Roman"/>
-          <w:spacing w:val="2"/>
-          <w:sz w:val="28"/>
-          <w:szCs w:val="28"/>
-        </w:rPr>
-        <w:lastRenderedPageBreak/>
-        <w:t xml:space="preserve">Creating a dataset which draws inspiration from the LRW. Creating an </w:t>
-      </w:r>
-      <w:r>
-        <w:rPr>
-          <w:rFonts w:ascii="Times New Roman" w:hAnsi="Times New Roman" w:cs="Times New Roman"/>
-          <w:spacing w:val="2"/>
-          <w:sz w:val="28"/>
-          <w:szCs w:val="28"/>
-        </w:rPr>
-        <w:t xml:space="preserve">Indian version of LRW by processing licencing </w:t>
-      </w:r>
-      <w:r>
-        <w:rPr>
-          <w:rFonts w:ascii="Times New Roman" w:hAnsi="Times New Roman" w:cs="Times New Roman"/>
-          <w:spacing w:val="2"/>
-          <w:sz w:val="28"/>
-          <w:szCs w:val="28"/>
-        </w:rPr>
-        <w:t>Prasar</w:t>
-      </w:r>
-      <w:r>
-        <w:rPr>
-          <w:rFonts w:ascii="Times New Roman" w:hAnsi="Times New Roman" w:cs="Times New Roman"/>
-          <w:spacing w:val="2"/>
-          <w:sz w:val="28"/>
-          <w:szCs w:val="28"/>
-        </w:rPr>
-        <w:t xml:space="preserve"> Bharti DD National News archive news programs </w:t>
-      </w:r>
-      <w:r>
-        <w:rPr>
-          <w:rFonts w:ascii="Times New Roman" w:hAnsi="Times New Roman" w:cs="Times New Roman"/>
-          <w:spacing w:val="2"/>
-          <w:sz w:val="28"/>
-          <w:szCs w:val="28"/>
-        </w:rPr>
-        <w:t>to find the accuracy changes on different accents</w:t>
-      </w:r>
-      <w:r>
-        <w:rPr>
-          <w:rFonts w:ascii="Times New Roman" w:hAnsi="Times New Roman" w:cs="Times New Roman"/>
-          <w:spacing w:val="2"/>
-          <w:sz w:val="28"/>
-          <w:szCs w:val="28"/>
-        </w:rPr>
-        <w:t xml:space="preserve"> on the current model</w:t>
-      </w:r>
-      <w:r>
-        <w:rPr>
-          <w:rFonts w:ascii="Times New Roman" w:hAnsi="Times New Roman" w:cs="Times New Roman"/>
-          <w:spacing w:val="2"/>
-          <w:sz w:val="28"/>
-          <w:szCs w:val="28"/>
-        </w:rPr>
-        <w:t xml:space="preserve">. </w:t>
-      </w:r>
-    </w:p>
-    <w:p>
-      <w:pPr>
-        <w:spacing w:line="312" w:lineRule="auto"/>
-        <w:rPr>
-          <w:rFonts w:ascii="Times New Roman" w:hAnsi="Times New Roman" w:cs="Times New Roman"/>
-          <w:b/>
-          <w:bCs/>
-          <w:spacing w:val="2"/>
-          <w:sz w:val="28"/>
-          <w:szCs w:val="28"/>
-        </w:rPr>
-      </w:pPr>
-    </w:p>
-    <w:p>
-      <w:pPr>
-        <w:spacing w:line="312" w:lineRule="auto"/>
-        <w:rPr>
-          <w:rFonts w:ascii="Times New Roman" w:hAnsi="Times New Roman" w:cs="Times New Roman"/>
-          <w:b/>
-          <w:bCs/>
-          <w:spacing w:val="2"/>
-          <w:sz w:val="28"/>
-          <w:szCs w:val="28"/>
-        </w:rPr>
-      </w:pPr>
-      <w:r>
-        <w:rPr>
-          <w:rFonts w:ascii="Times New Roman" w:hAnsi="Times New Roman" w:cs="Times New Roman"/>
-          <w:b/>
-          <w:bCs/>
-          <w:spacing w:val="2"/>
-          <w:sz w:val="28"/>
-          <w:szCs w:val="28"/>
-        </w:rPr>
-        <w:t>6</w:t>
-      </w:r>
-      <w:r>
-        <w:rPr>
-          <w:rFonts w:ascii="Times New Roman" w:hAnsi="Times New Roman" w:cs="Times New Roman"/>
-          <w:b/>
-          <w:bCs/>
-          <w:spacing w:val="2"/>
-          <w:sz w:val="28"/>
-          <w:szCs w:val="28"/>
-        </w:rPr>
-        <w:t>.</w:t>
-      </w:r>
       <w:r>
         <w:rPr>
           <w:rFonts w:ascii="Times New Roman" w:hAnsi="Times New Roman" w:cs="Times New Roman"/>
@@ -2271,6 +2907,229 @@
         </w:rPr>
         <w:t xml:space="preserve"> References</w:t>
       </w:r>
+    </w:p>
+    <w:p>
+      <w:pPr>
+        <w:spacing w:line="312" w:lineRule="auto"/>
+        <w:rPr>
+          <w:rFonts w:ascii="Times New Roman" w:hAnsi="Times New Roman" w:cs="Times New Roman"/>
+          <w:spacing w:val="2"/>
+          <w:sz w:val="28"/>
+          <w:szCs w:val="28"/>
+        </w:rPr>
+      </w:pPr>
+      <w:r>
+        <w:rPr>
+          <w:rFonts w:ascii="Times New Roman" w:hAnsi="Times New Roman" w:cs="Times New Roman"/>
+          <w:spacing w:val="2"/>
+          <w:sz w:val="28"/>
+          <w:szCs w:val="28"/>
+        </w:rPr>
+        <w:t>LRW source website:-</w:t>
+      </w:r>
+    </w:p>
+    <w:p>
+      <w:pPr>
+        <w:spacing w:line="312" w:lineRule="auto"/>
+        <w:rPr>
+          <w:rFonts w:ascii="Times New Roman" w:hAnsi="Times New Roman" w:cs="Times New Roman"/>
+          <w:spacing w:val="2"/>
+          <w:sz w:val="28"/>
+          <w:szCs w:val="28"/>
+        </w:rPr>
+      </w:pPr>
+      <w:hyperlink r:id="rId11" w:history="1">
+        <w:r>
+          <w:rPr>
+            <w:rStyle w:val="Hyperlink"/>
+            <w:rFonts w:ascii="Times New Roman" w:hAnsi="Times New Roman" w:cs="Times New Roman"/>
+            <w:spacing w:val="2"/>
+            <w:sz w:val="28"/>
+            <w:szCs w:val="28"/>
+          </w:rPr>
+          <w:t>https://www.robots.ox.ac.uk/~vgg/data/lip_reading/lrw1.html</w:t>
+        </w:r>
+      </w:hyperlink>
+    </w:p>
+    <w:p>
+      <w:pPr>
+        <w:spacing w:line="312" w:lineRule="auto"/>
+        <w:rPr>
+          <w:rFonts w:ascii="Times New Roman" w:hAnsi="Times New Roman" w:cs="Times New Roman"/>
+          <w:spacing w:val="2"/>
+          <w:sz w:val="28"/>
+          <w:szCs w:val="28"/>
+        </w:rPr>
+      </w:pPr>
+      <w:proofErr w:type="spellStart"/>
+      <w:r>
+        <w:rPr>
+          <w:rFonts w:ascii="Times New Roman" w:hAnsi="Times New Roman" w:cs="Times New Roman"/>
+          <w:spacing w:val="2"/>
+          <w:sz w:val="28"/>
+          <w:szCs w:val="28"/>
+        </w:rPr>
+        <w:t>Glips</w:t>
+      </w:r>
+      <w:proofErr w:type="spellEnd"/>
+      <w:r>
+        <w:rPr>
+          <w:rFonts w:ascii="Times New Roman" w:hAnsi="Times New Roman" w:cs="Times New Roman"/>
+          <w:spacing w:val="2"/>
+          <w:sz w:val="28"/>
+          <w:szCs w:val="28"/>
+        </w:rPr>
+        <w:t xml:space="preserve"> Source:-</w:t>
+      </w:r>
+    </w:p>
+    <w:p>
+      <w:pPr>
+        <w:spacing w:line="312" w:lineRule="auto"/>
+        <w:rPr>
+          <w:rFonts w:ascii="Times New Roman" w:hAnsi="Times New Roman" w:cs="Times New Roman"/>
+          <w:spacing w:val="2"/>
+          <w:sz w:val="28"/>
+          <w:szCs w:val="28"/>
+        </w:rPr>
+      </w:pPr>
+      <w:hyperlink r:id="rId12" w:history="1">
+        <w:r>
+          <w:rPr>
+            <w:rStyle w:val="Hyperlink"/>
+            <w:rFonts w:ascii="Times New Roman" w:hAnsi="Times New Roman" w:cs="Times New Roman"/>
+            <w:spacing w:val="2"/>
+            <w:sz w:val="28"/>
+            <w:szCs w:val="28"/>
+          </w:rPr>
+          <w:t>https://www.kaggle.com/datasets/geraldschwiebert/glips-german-lipreading-dataset</w:t>
+        </w:r>
+      </w:hyperlink>
+    </w:p>
+    <w:p>
+      <w:pPr>
+        <w:spacing w:line="312" w:lineRule="auto"/>
+        <w:rPr>
+          <w:rFonts w:ascii="Times New Roman" w:hAnsi="Times New Roman" w:cs="Times New Roman"/>
+          <w:spacing w:val="2"/>
+          <w:sz w:val="28"/>
+          <w:szCs w:val="28"/>
+        </w:rPr>
+      </w:pPr>
+      <w:r>
+        <w:rPr>
+          <w:rFonts w:ascii="Times New Roman" w:hAnsi="Times New Roman" w:cs="Times New Roman"/>
+          <w:spacing w:val="2"/>
+          <w:sz w:val="28"/>
+          <w:szCs w:val="28"/>
+        </w:rPr>
+        <w:t xml:space="preserve">Original open source code:- </w:t>
+      </w:r>
+      <w:hyperlink r:id="rId13" w:history="1">
+        <w:r>
+          <w:rPr>
+            <w:rStyle w:val="Hyperlink"/>
+            <w:rFonts w:ascii="Times New Roman" w:hAnsi="Times New Roman" w:cs="Times New Roman"/>
+            <w:spacing w:val="2"/>
+            <w:sz w:val="28"/>
+            <w:szCs w:val="28"/>
+          </w:rPr>
+          <w:t>https://github.com/mpc001/Lip</w:t>
+        </w:r>
+        <w:r>
+          <w:rPr>
+            <w:rStyle w:val="Hyperlink"/>
+            <w:rFonts w:ascii="Times New Roman" w:hAnsi="Times New Roman" w:cs="Times New Roman"/>
+            <w:spacing w:val="2"/>
+            <w:sz w:val="28"/>
+            <w:szCs w:val="28"/>
+          </w:rPr>
+          <w:t>r</w:t>
+        </w:r>
+        <w:r>
+          <w:rPr>
+            <w:rStyle w:val="Hyperlink"/>
+            <w:rFonts w:ascii="Times New Roman" w:hAnsi="Times New Roman" w:cs="Times New Roman"/>
+            <w:spacing w:val="2"/>
+            <w:sz w:val="28"/>
+            <w:szCs w:val="28"/>
+          </w:rPr>
+          <w:t>eading_using_Temporal_Convolutional_Networks</w:t>
+        </w:r>
+      </w:hyperlink>
+    </w:p>
+    <w:p>
+      <w:pPr>
+        <w:spacing w:line="312" w:lineRule="auto"/>
+        <w:rPr>
+          <w:rFonts w:ascii="Times New Roman" w:hAnsi="Times New Roman" w:cs="Times New Roman"/>
+          <w:spacing w:val="2"/>
+          <w:sz w:val="28"/>
+          <w:szCs w:val="28"/>
+        </w:rPr>
+      </w:pPr>
+      <w:r>
+        <w:rPr>
+          <w:rFonts w:ascii="Times New Roman" w:hAnsi="Times New Roman" w:cs="Times New Roman"/>
+          <w:spacing w:val="2"/>
+          <w:sz w:val="28"/>
+          <w:szCs w:val="28"/>
+        </w:rPr>
+        <w:t xml:space="preserve">Modified code for </w:t>
+      </w:r>
+      <w:proofErr w:type="spellStart"/>
+      <w:r>
+        <w:rPr>
+          <w:rFonts w:ascii="Times New Roman" w:hAnsi="Times New Roman" w:cs="Times New Roman"/>
+          <w:spacing w:val="2"/>
+          <w:sz w:val="28"/>
+          <w:szCs w:val="28"/>
+        </w:rPr>
+        <w:t>Glips</w:t>
+      </w:r>
+      <w:proofErr w:type="spellEnd"/>
+      <w:r>
+        <w:rPr>
+          <w:rFonts w:ascii="Times New Roman" w:hAnsi="Times New Roman" w:cs="Times New Roman"/>
+          <w:spacing w:val="2"/>
+          <w:sz w:val="28"/>
+          <w:szCs w:val="28"/>
+        </w:rPr>
+        <w:t>:-</w:t>
+      </w:r>
+    </w:p>
+    <w:p>
+      <w:pPr>
+        <w:spacing w:line="312" w:lineRule="auto"/>
+        <w:rPr>
+          <w:rFonts w:ascii="Times New Roman" w:hAnsi="Times New Roman" w:cs="Times New Roman"/>
+          <w:spacing w:val="2"/>
+          <w:sz w:val="28"/>
+          <w:szCs w:val="28"/>
+        </w:rPr>
+      </w:pPr>
+      <w:hyperlink r:id="rId14" w:history="1">
+        <w:r>
+          <w:rPr>
+            <w:rStyle w:val="Hyperlink"/>
+            <w:rFonts w:ascii="Times New Roman" w:hAnsi="Times New Roman" w:cs="Times New Roman"/>
+            <w:spacing w:val="2"/>
+            <w:sz w:val="28"/>
+            <w:szCs w:val="28"/>
+          </w:rPr>
+          <w:t>https://github.com/RawatDevanshu/Lipreading_DCTCN_Glips</w:t>
+        </w:r>
+      </w:hyperlink>
+    </w:p>
+    <w:p>
+      <w:pPr>
+        <w:spacing w:line="312" w:lineRule="auto"/>
+        <w:rPr>
+          <w:rFonts w:ascii="Times New Roman" w:hAnsi="Times New Roman" w:cs="Times New Roman"/>
+          <w:spacing w:val="2"/>
+          <w:sz w:val="28"/>
+          <w:szCs w:val="28"/>
+        </w:rPr>
+      </w:pPr>
     </w:p>
     <w:p>
       <w:pPr>
@@ -3022,8 +3881,8 @@
       </w:pPr>
     </w:p>
     <w:sectPr>
-      <w:footerReference w:type="even" r:id="rId7"/>
-      <w:footerReference w:type="default" r:id="rId8"/>
+      <w:footerReference w:type="even" r:id="rId15"/>
+      <w:footerReference w:type="default" r:id="rId16"/>
       <w:pgSz w:w="11906" w:h="16838"/>
       <w:pgMar w:top="1440" w:right="1440" w:bottom="1440" w:left="1440" w:header="708" w:footer="708" w:gutter="0"/>
       <w:cols w:space="708"/>
@@ -3125,25 +3984,7 @@
           <w:rPr>
             <w:noProof/>
           </w:rPr>
-          <w:t>V. Tripathi</w:t>
-        </w:r>
-        <w:r>
-          <w:rPr>
-            <w:noProof/>
-          </w:rPr>
-          <w:t xml:space="preserve">, </w:t>
-        </w:r>
-        <w:r>
-          <w:rPr>
-            <w:noProof/>
-          </w:rPr>
-          <w:t>D. Rawat</w:t>
-        </w:r>
-        <w:r>
-          <w:rPr>
-            <w:noProof/>
-          </w:rPr>
-          <w:t xml:space="preserve"> </w:t>
+          <w:t xml:space="preserve">V. Tripathi, D. Rawat </w:t>
         </w:r>
         <w:r>
           <w:rPr>
@@ -3280,6 +4121,127 @@
     </w:p>
   </w:footnote>
 </w:footnotes>
+</file>
+
+<file path=word/numbering.xml><?xml version="1.0" encoding="utf-8"?>
+<w:numbering xmlns:wpc="http://schemas.microsoft.com/office/word/2010/wordprocessingCanvas" xmlns:cx="http://schemas.microsoft.com/office/drawing/2014/chartex" xmlns:cx1="http://schemas.microsoft.com/office/drawing/2015/9/8/chartex" xmlns:cx2="http://schemas.microsoft.com/office/drawing/2015/10/21/chartex" xmlns:cx3="http://schemas.microsoft.com/office/drawing/2016/5/9/chartex" xmlns:cx4="http://schemas.microsoft.com/office/drawing/2016/5/10/chartex" xmlns:cx5="http://schemas.microsoft.com/office/drawing/2016/5/11/chartex" xmlns:cx6="http://schemas.microsoft.com/office/drawing/2016/5/12/chartex" xmlns:cx7="http://schemas.microsoft.com/office/drawing/2016/5/13/chartex" xmlns:cx8="http://schemas.microsoft.com/office/drawing/2016/5/14/chartex" xmlns:mc="http://schemas.openxmlformats.org/markup-compatibility/2006" xmlns:aink="http://schemas.microsoft.com/office/drawing/2016/ink" xmlns:am3d="http://schemas.microsoft.com/office/drawing/2017/model3d" xmlns:o="urn:schemas-microsoft-com:office:office" xmlns:oel="http://schemas.microsoft.com/office/2019/extlst" xmlns:r="http://schemas.openxmlformats.org/officeDocument/2006/relationships" xmlns:m="http://schemas.openxmlformats.org/officeDocument/2006/math" xmlns:v="urn:schemas-microsoft-com:vml" xmlns:wp14="http://schemas.microsoft.com/office/word/2010/wordprocessingDrawing" xmlns:wp="http://schemas.openxmlformats.org/drawingml/2006/wordprocessingDrawing" xmlns:w10="urn:schemas-microsoft-com:office:word" xmlns:w="http://schemas.openxmlformats.org/wordprocessingml/2006/main" xmlns:w14="http://schemas.microsoft.com/office/word/2010/wordml" xmlns:w15="http://schemas.microsoft.com/office/word/2012/wordml" xmlns:w16cex="http://schemas.microsoft.com/office/word/2018/wordml/cex" xmlns:w16cid="http://schemas.microsoft.com/office/word/2016/wordml/cid" xmlns:w16="http://schemas.microsoft.com/office/word/2018/wordml" xmlns:w16sdtdh="http://schemas.microsoft.com/office/word/2020/wordml/sdtdatahash" xmlns:w16se="http://schemas.microsoft.com/office/word/2015/wordml/symex" xmlns:wpg="http://schemas.microsoft.com/office/word/2010/wordprocessingGroup" xmlns:wpi="http://schemas.microsoft.com/office/word/2010/wordprocessingInk" xmlns:wne="http://schemas.microsoft.com/office/word/2006/wordml" xmlns:wps="http://schemas.microsoft.com/office/word/2010/wordprocessingShape" mc:Ignorable="w14 w15 w16se w16cid w16 w16cex w16sdtdh wp14">
+  <w:abstractNum w:abstractNumId="0" w15:restartNumberingAfterBreak="0">
+    <w:nsid w:val="30321C65"/>
+    <w:multiLevelType w:val="hybridMultilevel"/>
+    <w:tmpl w:val="2A184182"/>
+    <w:lvl w:ilvl="0" w:tplc="40090001">
+      <w:start w:val="1"/>
+      <w:numFmt w:val="bullet"/>
+      <w:lvlText w:val=""/>
+      <w:lvlJc w:val="left"/>
+      <w:pPr>
+        <w:ind w:left="720" w:hanging="360"/>
+      </w:pPr>
+      <w:rPr>
+        <w:rFonts w:ascii="Symbol" w:hAnsi="Symbol" w:hint="default"/>
+      </w:rPr>
+    </w:lvl>
+    <w:lvl w:ilvl="1" w:tplc="40090003" w:tentative="1">
+      <w:start w:val="1"/>
+      <w:numFmt w:val="bullet"/>
+      <w:lvlText w:val="o"/>
+      <w:lvlJc w:val="left"/>
+      <w:pPr>
+        <w:ind w:left="1440" w:hanging="360"/>
+      </w:pPr>
+      <w:rPr>
+        <w:rFonts w:ascii="Courier New" w:hAnsi="Courier New" w:cs="Courier New" w:hint="default"/>
+      </w:rPr>
+    </w:lvl>
+    <w:lvl w:ilvl="2" w:tplc="40090005" w:tentative="1">
+      <w:start w:val="1"/>
+      <w:numFmt w:val="bullet"/>
+      <w:lvlText w:val=""/>
+      <w:lvlJc w:val="left"/>
+      <w:pPr>
+        <w:ind w:left="2160" w:hanging="360"/>
+      </w:pPr>
+      <w:rPr>
+        <w:rFonts w:ascii="Wingdings" w:hAnsi="Wingdings" w:hint="default"/>
+      </w:rPr>
+    </w:lvl>
+    <w:lvl w:ilvl="3" w:tplc="40090001" w:tentative="1">
+      <w:start w:val="1"/>
+      <w:numFmt w:val="bullet"/>
+      <w:lvlText w:val=""/>
+      <w:lvlJc w:val="left"/>
+      <w:pPr>
+        <w:ind w:left="2880" w:hanging="360"/>
+      </w:pPr>
+      <w:rPr>
+        <w:rFonts w:ascii="Symbol" w:hAnsi="Symbol" w:hint="default"/>
+      </w:rPr>
+    </w:lvl>
+    <w:lvl w:ilvl="4" w:tplc="40090003" w:tentative="1">
+      <w:start w:val="1"/>
+      <w:numFmt w:val="bullet"/>
+      <w:lvlText w:val="o"/>
+      <w:lvlJc w:val="left"/>
+      <w:pPr>
+        <w:ind w:left="3600" w:hanging="360"/>
+      </w:pPr>
+      <w:rPr>
+        <w:rFonts w:ascii="Courier New" w:hAnsi="Courier New" w:cs="Courier New" w:hint="default"/>
+      </w:rPr>
+    </w:lvl>
+    <w:lvl w:ilvl="5" w:tplc="40090005" w:tentative="1">
+      <w:start w:val="1"/>
+      <w:numFmt w:val="bullet"/>
+      <w:lvlText w:val=""/>
+      <w:lvlJc w:val="left"/>
+      <w:pPr>
+        <w:ind w:left="4320" w:hanging="360"/>
+      </w:pPr>
+      <w:rPr>
+        <w:rFonts w:ascii="Wingdings" w:hAnsi="Wingdings" w:hint="default"/>
+      </w:rPr>
+    </w:lvl>
+    <w:lvl w:ilvl="6" w:tplc="40090001" w:tentative="1">
+      <w:start w:val="1"/>
+      <w:numFmt w:val="bullet"/>
+      <w:lvlText w:val=""/>
+      <w:lvlJc w:val="left"/>
+      <w:pPr>
+        <w:ind w:left="5040" w:hanging="360"/>
+      </w:pPr>
+      <w:rPr>
+        <w:rFonts w:ascii="Symbol" w:hAnsi="Symbol" w:hint="default"/>
+      </w:rPr>
+    </w:lvl>
+    <w:lvl w:ilvl="7" w:tplc="40090003" w:tentative="1">
+      <w:start w:val="1"/>
+      <w:numFmt w:val="bullet"/>
+      <w:lvlText w:val="o"/>
+      <w:lvlJc w:val="left"/>
+      <w:pPr>
+        <w:ind w:left="5760" w:hanging="360"/>
+      </w:pPr>
+      <w:rPr>
+        <w:rFonts w:ascii="Courier New" w:hAnsi="Courier New" w:cs="Courier New" w:hint="default"/>
+      </w:rPr>
+    </w:lvl>
+    <w:lvl w:ilvl="8" w:tplc="40090005" w:tentative="1">
+      <w:start w:val="1"/>
+      <w:numFmt w:val="bullet"/>
+      <w:lvlText w:val=""/>
+      <w:lvlJc w:val="left"/>
+      <w:pPr>
+        <w:ind w:left="6480" w:hanging="360"/>
+      </w:pPr>
+      <w:rPr>
+        <w:rFonts w:ascii="Wingdings" w:hAnsi="Wingdings" w:hint="default"/>
+      </w:rPr>
+    </w:lvl>
+  </w:abstractNum>
+  <w:num w:numId="1" w16cid:durableId="2019765708">
+    <w:abstractNumId w:val="0"/>
+  </w:num>
+</w:numbering>
 </file>
 
 <file path=word/styles.xml><?xml version="1.0" encoding="utf-8"?>
@@ -3682,7 +4644,7 @@
   <w:style w:type="paragraph" w:default="1" w:styleId="Normal">
     <w:name w:val="Normal"/>
     <w:qFormat/>
-    <w:rsid w:val="00FD1052"/>
+    <w:rsid w:val="000A6ECD"/>
   </w:style>
   <w:style w:type="character" w:default="1" w:styleId="DefaultParagraphFont">
     <w:name w:val="Default Paragraph Font"/>
@@ -3764,6 +4726,52 @@
     <w:rPr>
       <w:color w:val="666666"/>
     </w:rPr>
+  </w:style>
+  <w:style w:type="character" w:styleId="Hyperlink">
+    <w:name w:val="Hyperlink"/>
+    <w:basedOn w:val="DefaultParagraphFont"/>
+    <w:uiPriority w:val="99"/>
+    <w:unhideWhenUsed/>
+    <w:rsid w:val="00674057"/>
+    <w:rPr>
+      <w:color w:val="0563C1" w:themeColor="hyperlink"/>
+      <w:u w:val="single"/>
+    </w:rPr>
+  </w:style>
+  <w:style w:type="character" w:styleId="UnresolvedMention">
+    <w:name w:val="Unresolved Mention"/>
+    <w:basedOn w:val="DefaultParagraphFont"/>
+    <w:uiPriority w:val="99"/>
+    <w:semiHidden/>
+    <w:unhideWhenUsed/>
+    <w:rsid w:val="00674057"/>
+    <w:rPr>
+      <w:color w:val="605E5C"/>
+      <w:shd w:val="clear" w:color="auto" w:fill="E1DFDD"/>
+    </w:rPr>
+  </w:style>
+  <w:style w:type="character" w:styleId="FollowedHyperlink">
+    <w:name w:val="FollowedHyperlink"/>
+    <w:basedOn w:val="DefaultParagraphFont"/>
+    <w:uiPriority w:val="99"/>
+    <w:semiHidden/>
+    <w:unhideWhenUsed/>
+    <w:rsid w:val="00674057"/>
+    <w:rPr>
+      <w:color w:val="954F72" w:themeColor="followedHyperlink"/>
+      <w:u w:val="single"/>
+    </w:rPr>
+  </w:style>
+  <w:style w:type="paragraph" w:styleId="ListParagraph">
+    <w:name w:val="List Paragraph"/>
+    <w:basedOn w:val="Normal"/>
+    <w:uiPriority w:val="34"/>
+    <w:qFormat/>
+    <w:rsid w:val="0068077D"/>
+    <w:pPr>
+      <w:ind w:left="720"/>
+      <w:contextualSpacing/>
+    </w:pPr>
   </w:style>
 </w:styles>
 </file>

</xml_diff>